<commit_message>
commiting new file versions
</commit_message>
<xml_diff>
--- a/Documentation/Clustering_documents_and_visualization_of_Embedding_Vector_Space_Team_Gabel_Löffel_Messer.docx
+++ b/Documentation/Clustering_documents_and_visualization_of_Embedding_Vector_Space_Team_Gabel_Löffel_Messer.docx
@@ -101,19 +101,75 @@
         <w:t>Aditya Shidhaye</w:t>
       </w:r>
       <w:r>
+        <w:br/>
+      </w:r>
+      <w:hyperlink r:id="rId12">
+        <w:r>
+          <w:rPr>
+            <w:rStyle w:val="Hyperlink"/>
+            <w:sz w:val="18"/>
+            <w:szCs w:val="18"/>
+          </w:rPr>
+          <w:t>aditya.shidhaye@stud.fra-uas.de</w:t>
+        </w:r>
+      </w:hyperlink>
+    </w:p>
+    <w:p>
+      <w:pPr>
+        <w:pStyle w:val="Author"/>
+        <w:spacing w:beforeAutospacing="1"/>
         <w:rPr>
           <w:sz w:val="18"/>
           <w:szCs w:val="18"/>
         </w:rPr>
-        <w:br/>
-      </w:r>
-      <w:r>
+      </w:pPr>
+    </w:p>
+    <w:p>
+      <w:pPr>
+        <w:pStyle w:val="Author"/>
+        <w:spacing w:before="100" w:beforeAutospacing="1"/>
         <w:rPr>
           <w:sz w:val="18"/>
           <w:szCs w:val="18"/>
         </w:rPr>
-        <w:t>aditya.shidhaye@stud.fra-uas.de</w:t>
-      </w:r>
+      </w:pPr>
+      <w:r>
+        <w:rPr>
+          <w:sz w:val="18"/>
+          <w:szCs w:val="18"/>
+        </w:rPr>
+        <w:br w:type="column"/>
+      </w:r>
+      <w:r>
+        <w:rPr>
+          <w:sz w:val="18"/>
+          <w:szCs w:val="18"/>
+        </w:rPr>
+        <w:t>Adithya R</w:t>
+      </w:r>
+      <w:r>
+        <w:br/>
+      </w:r>
+      <w:hyperlink r:id="rId13">
+        <w:r>
+          <w:rPr>
+            <w:rStyle w:val="Hyperlink"/>
+            <w:sz w:val="18"/>
+            <w:szCs w:val="18"/>
+          </w:rPr>
+          <w:t>adithya.ramesh@stud.fra-uas.de</w:t>
+        </w:r>
+      </w:hyperlink>
+    </w:p>
+    <w:p>
+      <w:pPr>
+        <w:pStyle w:val="Author"/>
+        <w:spacing w:beforeAutospacing="1"/>
+        <w:rPr>
+          <w:sz w:val="18"/>
+          <w:szCs w:val="18"/>
+        </w:rPr>
+      </w:pPr>
     </w:p>
     <w:p>
       <w:pPr>
@@ -136,62 +192,28 @@
           <w:sz w:val="18"/>
           <w:szCs w:val="18"/>
         </w:rPr>
-        <w:t>Adithya R</w:t>
+        <w:t>Pradeep Patwa</w:t>
       </w:r>
       <w:r>
         <w:br/>
       </w:r>
-      <w:r>
-        <w:rPr>
-          <w:sz w:val="18"/>
-          <w:szCs w:val="18"/>
-        </w:rPr>
-        <w:t>adithya.ramesh@stud.fra-uas.de</w:t>
-      </w:r>
-    </w:p>
-    <w:p>
-      <w:pPr>
-        <w:pStyle w:val="Author"/>
-        <w:spacing w:before="100" w:beforeAutospacing="1"/>
-        <w:rPr>
-          <w:sz w:val="18"/>
-          <w:szCs w:val="18"/>
-        </w:rPr>
-      </w:pPr>
-      <w:r>
-        <w:rPr>
-          <w:sz w:val="18"/>
-          <w:szCs w:val="18"/>
-        </w:rPr>
-        <w:br w:type="column"/>
-      </w:r>
-      <w:r>
-        <w:rPr>
-          <w:sz w:val="18"/>
-          <w:szCs w:val="18"/>
-        </w:rPr>
-        <w:t>Pradeep Patwa</w:t>
-      </w:r>
-      <w:r>
-        <w:rPr>
-          <w:sz w:val="18"/>
-          <w:szCs w:val="18"/>
-        </w:rPr>
-        <w:br/>
-      </w:r>
-      <w:r>
-        <w:rPr>
-          <w:sz w:val="18"/>
-          <w:szCs w:val="18"/>
-        </w:rPr>
-        <w:t>pradeep.patwa@stud.fra-uas.de</w:t>
-      </w:r>
-    </w:p>
-    <w:p>
-      <w:pPr>
+      <w:hyperlink r:id="rId14">
+        <w:r>
+          <w:rPr>
+            <w:rStyle w:val="Hyperlink"/>
+            <w:sz w:val="18"/>
+            <w:szCs w:val="18"/>
+          </w:rPr>
+          <w:t>pradeep.patwa@stud.fra-uas.de</w:t>
+        </w:r>
+      </w:hyperlink>
+    </w:p>
+    <w:p>
+      <w:pPr>
+        <w:jc w:val="both"/>
         <w:sectPr>
-          <w:headerReference w:type="default" r:id="rId12"/>
-          <w:footerReference w:type="default" r:id="rId13"/>
+          <w:headerReference w:type="default" r:id="rId15"/>
+          <w:footerReference w:type="default" r:id="rId16"/>
           <w:type w:val="continuous"/>
           <w:pgSz w:w="11906" w:h="16838" w:code="9"/>
           <w:pgMar w:top="450" w:right="893" w:bottom="1440" w:left="893" w:header="720" w:footer="720" w:gutter="0"/>
@@ -202,9 +224,10 @@
     </w:p>
     <w:p>
       <w:pPr>
+        <w:jc w:val="both"/>
         <w:sectPr>
-          <w:headerReference w:type="default" r:id="rId14"/>
-          <w:footerReference w:type="default" r:id="rId15"/>
+          <w:headerReference w:type="default" r:id="rId17"/>
+          <w:footerReference w:type="default" r:id="rId18"/>
           <w:type w:val="continuous"/>
           <w:pgSz w:w="11906" w:h="16838" w:code="9"/>
           <w:pgMar w:top="450" w:right="893" w:bottom="1440" w:left="893" w:header="720" w:footer="720" w:gutter="0"/>
@@ -212,45 +235,57 @@
           <w:docGrid w:linePitch="360"/>
         </w:sectPr>
       </w:pPr>
-      <w:r>
-        <w:br w:type="column"/>
-      </w:r>
     </w:p>
     <w:p>
       <w:pPr>
         <w:pStyle w:val="Abstract"/>
         <w:spacing w:before="240" w:after="240"/>
+        <w:ind w:firstLine="720"/>
+        <w:rPr>
+          <w:i/>
+          <w:sz w:val="20"/>
+          <w:szCs w:val="20"/>
+        </w:rPr>
+      </w:pPr>
+      <w:r>
         <w:rPr>
           <w:i/>
           <w:iCs/>
           <w:sz w:val="20"/>
           <w:szCs w:val="20"/>
         </w:rPr>
-      </w:pPr>
-      <w:r>
-        <w:rPr>
-          <w:i/>
-          <w:iCs/>
+        <w:t>Abstract</w:t>
+      </w:r>
+      <w:r>
+        <w:rPr>
           <w:sz w:val="20"/>
           <w:szCs w:val="20"/>
         </w:rPr>
-        <w:t>Abstract</w:t>
+        <w:t>—</w:t>
+      </w:r>
+      <w:r>
+        <w:t xml:space="preserve"> </w:t>
       </w:r>
       <w:r>
         <w:rPr>
           <w:sz w:val="20"/>
           <w:szCs w:val="20"/>
         </w:rPr>
-        <w:t xml:space="preserve">— </w:t>
-      </w:r>
-      <w:r>
-        <w:rPr>
-          <w:i/>
-          <w:iCs/>
+        <w:t xml:space="preserve">This paper examines the impact of embedding dimensionality on document clustering quality using OpenAI's text-embedding-3-large model. As the volume of digital text data continues to grow, efficient methods for organizing and analyzing documents are essential. We evaluate clustering performance across different embedding dimensions using key metrics such as intra-cluster and inter-cluster cosine similarity. Additionally, we provide visual analyses through scatter plots and heatmaps to enhance the interpretability of clustering results. This study aims to identify the optimal embedding dimensionality that balances effective document representation with computational efficiency. The findings offer practical insights for improving document clustering systems while minimizing processing </w:t>
+      </w:r>
+      <w:r>
+        <w:rPr>
           <w:sz w:val="20"/>
           <w:szCs w:val="20"/>
         </w:rPr>
-        <w:t>In the digital age, the exponential growth of textual data necessitates efficient methods for organizing and analyzing large document collections. Traditional approaches to text classification and sorting are often time-consuming and labor-intensive. Machine Learning (ML) offers a powerful solution by automating these processes using predefined algorithms to analyze vast amounts of data and extract meaningful insights. This project addresses the challenge of unstructured text data by leveraging semantic embeddings generated through OpenAI’s language models, such as text-embedding-3-large. These embeddings transform textual content into high-dimensional vector representations, enabling effective clustering using the K-Means algorithm. By grouping documents based on semantic similarity, such as invoices, support tickets, or news articles, this approach eliminates the need for manual categorization. To evaluate clustering performance, key metrics such as cosine similarity, intra-cluster similarity, inter-cluster similarity, and cluster purity are computed. The project provides visual representations of document clusters through scatter plots, where colors indicate cluster assignments or original categories. A comprehensive evaluation report further assesses the effectiveness of clustering methodologies. By automating text classification, this approach significantly reduces manual effort and enhances the efficiency of analyzing diverse document types, including survey reports, sales records, and customer feedback.</w:t>
+        <w:t>overhead</w:t>
+      </w:r>
+      <w:r>
+        <w:rPr>
+          <w:sz w:val="20"/>
+          <w:szCs w:val="20"/>
+        </w:rPr>
+        <w:t>.</w:t>
       </w:r>
     </w:p>
     <w:p>
@@ -271,16 +306,22 @@
           <w:i/>
           <w:iCs/>
         </w:rPr>
-        <w:t>Keywords—OpenAI GPT, Semantic Embeddings, Document Clustering, Machine Learning, OpenAI NuGet Package, K-Means Algorithm, Cosine Similarity, Dimensionality Reduction, Visualization, Vector Space, Similarity Analysis, PCA, t-SNE, Scalar Values.</w:t>
-      </w:r>
-    </w:p>
-    <w:p>
-      <w:pPr>
-        <w:pStyle w:val="Heading1"/>
+        <w:t>Keywords—</w:t>
+      </w:r>
+      <w:r>
         <w:rPr>
           <w:b/>
           <w:bCs/>
         </w:rPr>
+        <w:t>OpenAI GPT, Semantic Embeddings, Document Clustering, Machine Learning, OpenAI NuGet Package, K-Means Algorithm, Cosine Similarity, Dimensionality Reduction, Visualization, Vector Space, Similarity Analysis, PCA, t-SNE, Scalar Values.</w:t>
+      </w:r>
+    </w:p>
+    <w:p>
+      <w:pPr>
+        <w:pStyle w:val="Heading1"/>
+        <w:rPr>
+          <w:b/>
+        </w:rPr>
       </w:pPr>
       <w:r>
         <w:rPr>
@@ -292,184 +333,50 @@
     </w:p>
     <w:p>
       <w:pPr>
-        <w:pStyle w:val="BodyText"/>
-      </w:pPr>
-      <w:r>
-        <w:t xml:space="preserve">In the digital age, vast amounts of textual data are generated daily across various domains, including business, research, and customer interactions. Managing and extracting meaningful insights from unstructured text data presents a </w:t>
-      </w:r>
-      <w:r>
-        <w:t>significant challenge due to its sheer volume and complexity. Traditional manual methods for organizing and classifying documents are inefficient, time-consuming, and prone to errors.</w:t>
-      </w:r>
-    </w:p>
-    <w:p>
-      <w:pPr>
-        <w:pStyle w:val="BodyText"/>
-      </w:pPr>
-      <w:r>
-        <w:t>Machine Learning (ML) has emerged as a powerful solution to automate text classification and clustering, reducing human effort while improving accuracy. By leveraging advanced natural language processing (NLP) techniques, it is possible to group documents based on their semantic meaning rather than relying on predefined categories.</w:t>
-      </w:r>
-    </w:p>
-    <w:p>
-      <w:pPr>
-        <w:pStyle w:val="BodyText"/>
-      </w:pPr>
-      <w:r>
-        <w:t>This project focuses on implementing an automated document clustering system using OpenAI’s language models to generate semantic embeddings. These embeddings capture the contextual meaning of documents in a high-dimensional space, allowing for more effective clustering using the K-Means algorithm. The system is designed to categorize various types of documents, such as invoices, support tickets, and reports, without manual intervention. Additionally, quantitative evaluation metrics, including cosine similarity, intra-cluster similarity, and cluster purity, are used to assess the effectiveness of the clustering process.</w:t>
-      </w:r>
-    </w:p>
-    <w:p>
-      <w:pPr>
-        <w:pStyle w:val="BodyText"/>
-      </w:pPr>
-      <w:r>
-        <w:t>By automating document organization and visualization, this project provides a scalable and efficient solution for managing large collections of textual data, making it a valuable tool for businesses, researchers, and organizations dealing with unstructured information</w:t>
-      </w:r>
-      <w:r>
-        <w:t>.</w:t>
-      </w:r>
-    </w:p>
-    <w:p>
-      <w:pPr>
-        <w:pStyle w:val="BodyText"/>
-      </w:pPr>
-      <w:r>
-        <w:rPr>
-          <w:lang w:val="en-US"/>
-        </w:rPr>
-        <w:t xml:space="preserve">To efficiently process and </w:t>
+        <w:spacing w:before="240" w:after="240"/>
+        <w:jc w:val="both"/>
+      </w:pPr>
+      <w:r>
+        <w:t xml:space="preserve">The exponential growth of textual data in the digital age has necessitated the development of efficient methods to organize, analyze, and extract meaningful insights from large document collections. Traditional approaches to text classification and clustering, such as rule-based systems or manual categorization, are often time-intensive and fail to scale effectively with increasing data volumes. Recent advancements in machine learning and natural language processing (NLP) have introduced automated clustering techniques that leverage sophisticated vector representations of text, such as semantic embeddings. These techniques enable the grouping of semantically similar documents, </w:t>
+      </w:r>
+    </w:p>
+    <w:p>
+      <w:pPr>
+        <w:spacing w:before="240" w:after="240"/>
+        <w:jc w:val="both"/>
+      </w:pPr>
+      <w:r>
+        <w:t>providing a foundation for improved text classification and analysis systems.</w:t>
+      </w:r>
+    </w:p>
+    <w:p>
+      <w:pPr>
+        <w:spacing w:before="240" w:after="240"/>
+        <w:jc w:val="both"/>
+      </w:pPr>
+      <w:r>
+        <w:t xml:space="preserve">Recent research has demonstrated the effectiveness of embedding-based approaches in text analysis and clustering. </w:t>
       </w:r>
       <w:proofErr w:type="spellStart"/>
       <w:r>
-        <w:rPr>
-          <w:lang w:val="en-US"/>
-        </w:rPr>
-        <w:t>analyse</w:t>
+        <w:t>Mikolov</w:t>
       </w:r>
       <w:proofErr w:type="spellEnd"/>
       <w:r>
-        <w:rPr>
-          <w:lang w:val="en-US"/>
-        </w:rPr>
-        <w:t xml:space="preserve"> large volumes of textual data, this project leverages OpenAI’s text-embedding-3-large model to generate semantic embeddings. Semantic embeddings are numerical vector representations of text that capture the contextual meaning of words, sentences, or entire documents. These embeddings enable advanced natural language processing (NLP) tasks such as clustering, similarity analysis, and search optimization.</w:t>
-      </w:r>
-    </w:p>
-    <w:p>
-      <w:pPr>
-        <w:pStyle w:val="BodyText"/>
-      </w:pPr>
-      <w:r>
-        <w:rPr>
-          <w:lang w:val="en-US"/>
-        </w:rPr>
-        <w:t xml:space="preserve">The implementation utilizes the OpenAI NuGet package within a .NET-based environment to interact with OpenAI’s API. The process begins with initializing the OpenAI API client and authenticating it using an API key. Each document in the dataset is then processed through the text-embedding-3-large model, which converts it into a high-dimensional vector. These vector representations allow the system to analyze </w:t>
-      </w:r>
-      <w:r>
-        <w:rPr>
-          <w:lang w:val="en-US"/>
-        </w:rPr>
-        <w:lastRenderedPageBreak/>
-        <w:t>semantic similarities between different documents, independent of keyword matching.</w:t>
-      </w:r>
-    </w:p>
-    <w:p>
-      <w:pPr>
-        <w:pStyle w:val="BodyText"/>
-        <w:ind w:firstLine="0"/>
-      </w:pPr>
-      <w:r>
-        <w:t>By leveraging OpenAI’s GPT-powered embeddings, this approach significantly enhances document organization, making it more scalable and efficient. It reduces manual effort in text classification and allows for automated document analysis in various domains, such as business intelligence, customer service, and knowledge management. The use of machine learning-based embeddings improves the accuracy of document clustering, making it a valuable tool for managing unstructured text data.</w:t>
-      </w:r>
-    </w:p>
-    <w:p>
-      <w:pPr>
-        <w:pStyle w:val="Heading1"/>
-        <w:rPr>
-          <w:b/>
-          <w:bCs/>
-        </w:rPr>
-      </w:pPr>
-      <w:r>
-        <w:rPr>
-          <w:b/>
-          <w:bCs/>
-        </w:rPr>
-        <w:t>Methods</w:t>
-      </w:r>
-    </w:p>
-    <w:p>
-      <w:pPr>
-        <w:jc w:val="both"/>
-      </w:pPr>
-      <w:r>
-        <w:t>This section is divided into three major subsections. The first section provides an overview of document clustering and the role of embeddings in text analysis. The second section focuses on the theoretical background of semantic embeddings, including their generation and importance in clustering. The third section discusses the clustering approach used, specifically K-Means, and evaluates its effectiveness through similarity metrics.</w:t>
-      </w:r>
-      <w:r>
-        <w:br/>
-      </w:r>
-    </w:p>
-    <w:p>
-      <w:pPr>
-        <w:pStyle w:val="Heading2"/>
-      </w:pPr>
-      <w:r>
-        <w:t>Literature Review</w:t>
-      </w:r>
-    </w:p>
-    <w:p>
-      <w:pPr>
-        <w:jc w:val="both"/>
-      </w:pPr>
-      <w:r>
-        <w:t>The goal of this literature review is to understand document clustering and embedding techniques from various research perspectives, which will help in designing a robust clustering model.</w:t>
-      </w:r>
-    </w:p>
-    <w:p>
-      <w:pPr>
-        <w:jc w:val="both"/>
-      </w:pPr>
-    </w:p>
-    <w:p>
-      <w:pPr>
-        <w:jc w:val="both"/>
-      </w:pPr>
-      <w:r>
-        <w:t xml:space="preserve">The study by </w:t>
-      </w:r>
-      <w:proofErr w:type="spellStart"/>
-      <w:r>
-        <w:t>Mikolov</w:t>
-      </w:r>
-      <w:proofErr w:type="spellEnd"/>
-      <w:r>
-        <w:t xml:space="preserve"> et al. </w:t>
+        <w:t xml:space="preserve"> et al. introduced word embeddings using neural networks, showing how high-dimensional vector representations capture semantic relationships between words </w:t>
       </w:r>
       <w:hyperlink w:anchor="Bookmark1">
         <w:r>
           <w:rPr>
             <w:rStyle w:val="Hyperlink"/>
             <w:color w:val="auto"/>
+            <w:u w:val="none"/>
           </w:rPr>
           <w:t>[1]</w:t>
         </w:r>
       </w:hyperlink>
       <w:r>
-        <w:t xml:space="preserve"> </w:t>
-      </w:r>
-      <w:r>
-        <w:t>introduced word embeddings using neural networks, demonstrating how high-dimensional vector representations capture semantic relationships between words. These embeddings have since been widely used in NLP tasks, including text clustering and classification.</w:t>
-      </w:r>
-    </w:p>
-    <w:p>
-      <w:pPr>
-        <w:jc w:val="both"/>
-      </w:pPr>
-    </w:p>
-    <w:p>
-      <w:pPr>
-        <w:jc w:val="both"/>
-      </w:pPr>
-      <w:r>
-        <w:t xml:space="preserve">Reimers and </w:t>
+        <w:t xml:space="preserve">. Building on this, Reimers and </w:t>
       </w:r>
       <w:proofErr w:type="spellStart"/>
       <w:r>
@@ -477,37 +384,158 @@
       </w:r>
       <w:proofErr w:type="spellEnd"/>
       <w:r>
-        <w:t xml:space="preserve"> </w:t>
+        <w:t xml:space="preserve"> proposed sentence embeddings to enhance semantic similarity detection, proving that transformer-based models such as BERT and OpenAI’s GPT outperform traditional methods like TF-IDF and word2vec </w:t>
+      </w:r>
+      <w:hyperlink w:anchor="Bookmark2">
+        <w:r>
+          <w:rPr>
+            <w:rStyle w:val="Hyperlink"/>
+            <w:color w:val="auto"/>
+            <w:u w:val="none"/>
+          </w:rPr>
+          <w:t>[2]</w:t>
+        </w:r>
+      </w:hyperlink>
+      <w:r>
+        <w:t xml:space="preserve">. Radford et al. further showcased the power of OpenAI’s GPT model in generating embeddings that accurately capture the semantic structure of entire documents </w:t>
       </w:r>
       <w:hyperlink w:anchor="Bookmark3">
         <w:r>
           <w:rPr>
             <w:rStyle w:val="Hyperlink"/>
             <w:color w:val="auto"/>
+            <w:u w:val="none"/>
           </w:rPr>
-          <w:t>[2]</w:t>
+          <w:t>[3]</w:t>
         </w:r>
       </w:hyperlink>
       <w:r>
+        <w:t xml:space="preserve">. Zhang et al. improved clustering performance by introducing an adaptive K-Means algorithm that dynamically adjusts the number of clusters based on document density </w:t>
+      </w:r>
+      <w:hyperlink w:anchor="Bookmark4">
+        <w:r>
+          <w:rPr>
+            <w:rStyle w:val="Hyperlink"/>
+            <w:color w:val="auto"/>
+            <w:u w:val="none"/>
+          </w:rPr>
+          <w:t>[4].</w:t>
+        </w:r>
+      </w:hyperlink>
+    </w:p>
+    <w:p>
+      <w:pPr>
+        <w:spacing w:before="240" w:after="240"/>
+        <w:jc w:val="both"/>
+      </w:pPr>
+      <w:r>
+        <w:t xml:space="preserve">This study explores the impact of embedding dimensionality on document clustering performance by employing </w:t>
+      </w:r>
+      <w:r>
+        <w:rPr>
+          <w:b/>
+          <w:bCs/>
+        </w:rPr>
+        <w:t>K-Means clustering</w:t>
+      </w:r>
+      <w:r>
+        <w:t xml:space="preserve"> as the primary algorithm for grouping documents based on their semantic embeddings. To evaluate clustering quality, key metrics such as </w:t>
+      </w:r>
+      <w:r>
+        <w:rPr>
+          <w:b/>
+          <w:bCs/>
+        </w:rPr>
+        <w:t>cosine similarity</w:t>
+      </w:r>
+      <w:r>
+        <w:t xml:space="preserve">, intra-cluster similarity and inter-cluster similarity are computed </w:t>
+      </w:r>
+      <w:hyperlink w:anchor="Bookmark5">
+        <w:r>
+          <w:rPr>
+            <w:rStyle w:val="Hyperlink"/>
+            <w:color w:val="auto"/>
+            <w:u w:val="none"/>
+          </w:rPr>
+          <w:t>[5]</w:t>
+        </w:r>
+      </w:hyperlink>
+      <w:r>
+        <w:t>. The research leverages OpenAI's semantic embeddings, which have demonstrated superior contextual understanding compared to traditional methods like TF-IDF (Term Frequency-Inverse Document Frequency). Additionally, visualization techniques such as scatter plots and heatmaps are employed to provide intuitive insights into the clustering results and embedding vector space [3]. By systematically varying embedding lengths, this study aims to identify the optimal dimensionality that balances clustering accuracy with computational efficiency.</w:t>
+      </w:r>
+    </w:p>
+    <w:p>
+      <w:pPr>
+        <w:spacing w:before="240" w:after="240"/>
+        <w:jc w:val="both"/>
+      </w:pPr>
+      <w:r>
+        <w:lastRenderedPageBreak/>
+        <w:t>The findings of this research contribute to the broader field of NLP by addressing a critical challenge: optimizing document representation for clustering tasks. This work provides practical insights for researchers and practitioners seeking to develop efficient text classification systems while minimizing computational overhead.</w:t>
+      </w:r>
+    </w:p>
+    <w:p>
+      <w:pPr>
+        <w:pStyle w:val="Heading1"/>
+        <w:rPr>
+          <w:b/>
+          <w:i/>
+        </w:rPr>
+      </w:pPr>
+      <w:r>
+        <w:t xml:space="preserve">  </w:t>
+      </w:r>
+      <w:r>
+        <w:t>Literature Review</w:t>
+      </w:r>
+    </w:p>
+    <w:p>
+      <w:pPr>
+        <w:pStyle w:val="Heading3"/>
+        <w:rPr>
+          <w:b/>
+          <w:bCs/>
+        </w:rPr>
+      </w:pPr>
+      <w:r>
+        <w:t>Clustering Evaluation Metrics</w:t>
+      </w:r>
+    </w:p>
+    <w:p>
+      <w:pPr>
+        <w:jc w:val="both"/>
+        <w:rPr>
+          <w:b/>
+          <w:bCs/>
+        </w:rPr>
+      </w:pPr>
+      <w:r>
+        <w:t xml:space="preserve">Evaluating the quality of document clustering is essential for assessing the effectiveness of unsupervised learning algorithms. Clustering evaluation metrics can be broadly categorized into internal and external measures. Internal metrics assess properties within clusters, such as cohesion (how similar documents within a cluster are) and separation (how distinct clusters are from one another). Examples include cosine similarity, intra-cluster similarity, inter-cluster similarity, silhouette coefficient, and Davies-Bouldin Index </w:t>
+      </w:r>
+      <w:hyperlink w:anchor="Bookmark5">
+        <w:r>
+          <w:rPr>
+            <w:rStyle w:val="Hyperlink"/>
+            <w:color w:val="auto"/>
+            <w:u w:val="none"/>
+          </w:rPr>
+          <w:t>[5]</w:t>
+        </w:r>
+      </w:hyperlink>
+      <w:r>
+        <w:t>.</w:t>
+      </w:r>
+      <w:r>
+        <w:t xml:space="preserve"> External metrics compare clustering results against ground truth labels when available. Common external metrics include homogeneity, completeness, V-measure (the harmonic mean of homogeneity and completeness), Rand Index (RI), and Adjusted Rand Index (ARI), which accounts for chance grouping</w:t>
+      </w:r>
+      <w:r>
+        <w:rPr>
+          <w:u w:val="single"/>
+        </w:rPr>
         <w:t xml:space="preserve"> </w:t>
       </w:r>
-      <w:r>
-        <w:t>proposed the use of sentence embeddings to improve semantic similarity detection. Their work demonstrated that transformer-based models such as BERT and OpenAI’s GPT perform significantly better in capturing contextual meaning than traditional TF-IDF or word2vec methods.</w:t>
-      </w:r>
-    </w:p>
-    <w:p>
-      <w:pPr>
-        <w:jc w:val="both"/>
-      </w:pPr>
-    </w:p>
-    <w:p>
-      <w:pPr>
-        <w:jc w:val="both"/>
-      </w:pPr>
-      <w:r>
-        <w:t xml:space="preserve">A study by Radford et al. </w:t>
-      </w:r>
-      <w:hyperlink w:anchor="Bookmark5">
+      <w:hyperlink w:anchor="Bookmark3">
         <w:r>
           <w:rPr>
             <w:rStyle w:val="Hyperlink"/>
@@ -517,48 +545,297 @@
         </w:r>
       </w:hyperlink>
       <w:r>
-        <w:t xml:space="preserve"> </w:t>
-      </w:r>
-      <w:r>
-        <w:t>showcased OpenAI’s GPT model’s ability to generate embeddings that accurately capture the semantic structure of entire documents. These embeddings have been effectively applied in tasks such as document retrieval, summarization, and clustering.</w:t>
-      </w:r>
-    </w:p>
-    <w:p>
-      <w:pPr>
-        <w:jc w:val="both"/>
-      </w:pPr>
-    </w:p>
-    <w:p>
-      <w:pPr>
-        <w:jc w:val="both"/>
-      </w:pPr>
-      <w:r>
-        <w:t xml:space="preserve">Zhang et al. </w:t>
-      </w:r>
-      <w:hyperlink w:anchor="Bookmark6">
+        <w:t>.</w:t>
+      </w:r>
+    </w:p>
+    <w:p>
+      <w:pPr>
+        <w:spacing w:before="240" w:after="240"/>
+        <w:jc w:val="both"/>
+      </w:pPr>
+      <w:r>
+        <w:t xml:space="preserve">Cluster purity is another external metric that evaluates how well documents with similar semantic meanings are grouped together based on predefined categories. These metrics collectively provide insights into clustering performance. For instance, ARI is particularly useful for evaluating clustering results in scenarios where random assignments are possible. In cases where ground truth labels are unavailable, internal metrics like silhouette coefficient become invaluable for assessing cluster quality based solely on model outputs </w:t>
+      </w:r>
+      <w:hyperlink w:anchor="Bookmark5">
         <w:r>
           <w:rPr>
             <w:rStyle w:val="Hyperlink"/>
             <w:color w:val="auto"/>
+            <w:u w:val="none"/>
+          </w:rPr>
+          <w:t>[5]</w:t>
+        </w:r>
+      </w:hyperlink>
+      <w:r>
+        <w:t>.</w:t>
+      </w:r>
+    </w:p>
+    <w:p>
+      <w:pPr>
+        <w:pStyle w:val="Heading3"/>
+      </w:pPr>
+      <w:r>
+        <w:t>Embedding Techniques</w:t>
+      </w:r>
+    </w:p>
+    <w:p>
+      <w:pPr>
+        <w:jc w:val="both"/>
+      </w:pPr>
+      <w:r>
+        <w:t xml:space="preserve">The representation of textual data significantly influences clustering outcomes. Traditional methods like TF-IDF vectorization have been widely used but often fail to capture contextual relationships between words </w:t>
+      </w:r>
+      <w:hyperlink w:anchor="Bookmark3">
+        <w:r>
+          <w:rPr>
+            <w:rStyle w:val="Hyperlink"/>
+            <w:color w:val="auto"/>
+            <w:u w:val="none"/>
+          </w:rPr>
+          <w:t>[3]</w:t>
+        </w:r>
+      </w:hyperlink>
+      <w:r>
+        <w:t xml:space="preserve">. Semantic embeddings generated by large language models (LLMs), such as OpenAI's GPT models, offer a more sophisticated alternative by encoding contextual information in high-dimensional vector spaces. These embeddings have been shown to outperform traditional methods in terms of clustering accuracy and contextual understanding </w:t>
+      </w:r>
+      <w:hyperlink w:anchor="Bookmark3">
+        <w:r>
+          <w:rPr>
+            <w:rStyle w:val="Hyperlink"/>
+            <w:color w:val="auto"/>
+            <w:u w:val="none"/>
+          </w:rPr>
+          <w:t>[3]</w:t>
+        </w:r>
+      </w:hyperlink>
+      <w:r>
+        <w:t>.</w:t>
+      </w:r>
+    </w:p>
+    <w:p>
+      <w:pPr>
+        <w:jc w:val="both"/>
+      </w:pPr>
+    </w:p>
+    <w:p>
+      <w:pPr>
+        <w:jc w:val="both"/>
+      </w:pPr>
+      <w:proofErr w:type="spellStart"/>
+      <w:r>
+        <w:t>Mikolov</w:t>
+      </w:r>
+      <w:proofErr w:type="spellEnd"/>
+      <w:r>
+        <w:t xml:space="preserve"> et al.’s introduction of word2vec demonstrated how neural networks could produce dense vector representations that capture semantic relationships between words </w:t>
+      </w:r>
+      <w:hyperlink w:anchor="Bookmark1">
+        <w:r>
+          <w:rPr>
+            <w:rStyle w:val="Hyperlink"/>
+            <w:color w:val="auto"/>
+            <w:u w:val="none"/>
+          </w:rPr>
+          <w:t>[1]</w:t>
+        </w:r>
+      </w:hyperlink>
+      <w:r>
+        <w:t xml:space="preserve">. Reimers and </w:t>
+      </w:r>
+      <w:proofErr w:type="spellStart"/>
+      <w:r>
+        <w:t>Gurevych</w:t>
+      </w:r>
+      <w:proofErr w:type="spellEnd"/>
+      <w:r>
+        <w:t xml:space="preserve"> extended this concept with Sentence-BERT (SBERT), which uses a </w:t>
+      </w:r>
+      <w:proofErr w:type="spellStart"/>
+      <w:r>
+        <w:t>siamese</w:t>
+      </w:r>
+      <w:proofErr w:type="spellEnd"/>
+      <w:r>
+        <w:t xml:space="preserve"> network structure to produce sentence-level embeddings optimized for semantic textual similarity tasks </w:t>
+      </w:r>
+      <w:hyperlink w:anchor="Bookmark2">
+        <w:r>
+          <w:rPr>
+            <w:rStyle w:val="Hyperlink"/>
+            <w:color w:val="auto"/>
+            <w:u w:val="none"/>
+          </w:rPr>
+          <w:t>[2]</w:t>
+        </w:r>
+      </w:hyperlink>
+      <w:r>
+        <w:t xml:space="preserve">. Their work showed significant improvements over </w:t>
+      </w:r>
+      <w:proofErr w:type="spellStart"/>
+      <w:r>
+        <w:t>InferSent</w:t>
+      </w:r>
+      <w:proofErr w:type="spellEnd"/>
+      <w:r>
+        <w:t xml:space="preserve"> in both accuracy and computational efficiency. Radford et al.’s work on OpenAI’s GPT models highlighted their ability to generate embeddings that capture not only word-level but also document-level semantic structures </w:t>
+      </w:r>
+      <w:hyperlink w:anchor="Bookmark3">
+        <w:r>
+          <w:rPr>
+            <w:rStyle w:val="Hyperlink"/>
+            <w:color w:val="auto"/>
+            <w:u w:val="none"/>
+          </w:rPr>
+          <w:t>[3]</w:t>
+        </w:r>
+      </w:hyperlink>
+      <w:r>
+        <w:t>.</w:t>
+      </w:r>
+    </w:p>
+    <w:p>
+      <w:pPr>
+        <w:spacing w:before="240" w:after="240"/>
+        <w:jc w:val="both"/>
+      </w:pPr>
+      <w:r>
+        <w:t>However, determining the optimal embedding length is a critical challenge. Higher-dimensional embeddings may provide richer representations but increase computational complexity and risk overfitting. Conversely, lower-dimensional embeddings may lead to a loss of important semantic information. Dimensionality reduction techniques like Principal Component Analysis (PCA) and t-Distributed Stochastic Neighbor Embedding (t-SNE) are often employed to visualize high-dimensional embeddings while preserving their structural properties.</w:t>
+      </w:r>
+    </w:p>
+    <w:p>
+      <w:pPr>
+        <w:pStyle w:val="Heading3"/>
+        <w:spacing w:before="240" w:after="240"/>
+      </w:pPr>
+      <w:r>
+        <w:t>Visualization Methods</w:t>
+      </w:r>
+    </w:p>
+    <w:p>
+      <w:pPr>
+        <w:jc w:val="both"/>
+        <w:rPr>
+          <w:i/>
+          <w:iCs/>
+        </w:rPr>
+      </w:pPr>
+      <w:r>
+        <w:t>Visualization techniques play a crucial role in understanding clustering results and evaluating embedding quality. Scatter plots are commonly used to project high-dimensional embeddings onto two or three dimensions using PCA or t-SNE. These visualizations help identify well-separated clusters and assess how effectively documents with similar semantic meanings are grouped together. Heatmaps provide another powerful visualization tool by illustrating the density distribution of embedding vectors across dimensions. Such visualizations can reveal patterns that may not be immediately apparent through numerical metrics alone.</w:t>
+      </w:r>
+    </w:p>
+    <w:p>
+      <w:pPr>
+        <w:spacing w:before="240" w:after="240"/>
+        <w:jc w:val="both"/>
+      </w:pPr>
+      <w:r>
+        <w:t xml:space="preserve">Silhouette plots are also widely used for evaluating cluster membership confidence. These plots show how closely each document is related to its assigned cluster compared to other clusters, offering additional insights into cluster cohesion and separation </w:t>
+      </w:r>
+      <w:hyperlink w:anchor="Bookmark5">
+        <w:r>
+          <w:rPr>
+            <w:rStyle w:val="Hyperlink"/>
+            <w:color w:val="auto"/>
+            <w:u w:val="none"/>
+          </w:rPr>
+          <w:t>[5]</w:t>
+        </w:r>
+      </w:hyperlink>
+      <w:r>
+        <w:t>.</w:t>
+      </w:r>
+    </w:p>
+    <w:p>
+      <w:pPr>
+        <w:pStyle w:val="Heading3"/>
+        <w:spacing w:before="240" w:after="240"/>
+      </w:pPr>
+      <w:r>
+        <w:t>Research Gaps</w:t>
+      </w:r>
+    </w:p>
+    <w:p>
+      <w:pPr>
+        <w:jc w:val="both"/>
+      </w:pPr>
+      <w:r>
+        <w:t xml:space="preserve">Despite advancements in document clustering methodologies, several gaps remain unaddressed in existing literature. First, there is limited research exploring the impact of varying embedding lengths on clustering performance metrics such as cosine similarity and cluster purity </w:t>
+      </w:r>
+      <w:hyperlink w:anchor="Bookmark5">
+        <w:r>
+          <w:rPr>
+            <w:rStyle w:val="Hyperlink"/>
+            <w:color w:val="auto"/>
+            <w:u w:val="none"/>
+          </w:rPr>
+          <w:t>[5]</w:t>
+        </w:r>
+      </w:hyperlink>
+      <w:r>
+        <w:t xml:space="preserve">. Second, while OpenAI's semantic embeddings have shown promise in various NLP tasks, their integration into document clustering workflows remains underexplored </w:t>
+      </w:r>
+      <w:hyperlink w:anchor="Bookmark3">
+        <w:r>
+          <w:rPr>
+            <w:rStyle w:val="Hyperlink"/>
+            <w:color w:val="auto"/>
+            <w:u w:val="none"/>
+          </w:rPr>
+          <w:t>[3]</w:t>
+        </w:r>
+      </w:hyperlink>
+      <w:r>
+        <w:t>. Finally, there is a lack of standardized frameworks that combine quantitative evaluation metrics with visualization techniques for comprehensive analysis.</w:t>
+      </w:r>
+    </w:p>
+    <w:p>
+      <w:pPr>
+        <w:spacing w:before="240" w:after="240"/>
+        <w:jc w:val="both"/>
+      </w:pPr>
+      <w:r>
+        <w:t xml:space="preserve">Zhang et al.’s adaptive K-Means algorithm addressed some challenges by dynamically adjusting cluster numbers based on document density, but further research is needed to optimize dimensionality selection for embeddings generated by modern LLMs like GPT-4 </w:t>
+      </w:r>
+      <w:hyperlink w:anchor="Bookmark4">
+        <w:r>
+          <w:rPr>
+            <w:rStyle w:val="Hyperlink"/>
+            <w:color w:val="auto"/>
+            <w:u w:val="none"/>
           </w:rPr>
           <w:t>[4]</w:t>
         </w:r>
       </w:hyperlink>
       <w:r>
-        <w:t xml:space="preserve"> introduced an adaptive K-Means clustering approach that dynamically adjusts the number of clusters based on document density. Their approach was shown to improve clustering performance on large-scale document datasets.</w:t>
-      </w:r>
-    </w:p>
-    <w:p>
-      <w:pPr>
-        <w:jc w:val="both"/>
-      </w:pPr>
-    </w:p>
-    <w:p>
-      <w:pPr>
-        <w:jc w:val="both"/>
-      </w:pPr>
-      <w:r>
-        <w:t>These studies indicate that leveraging deep learning-based embeddings in clustering leads to more accurate document organization. The literature supports the idea that OpenAI’s language models, combined with efficient clustering algorithms, provide a scalable and effective solution for automated text classification and clustering.</w:t>
+        <w:t>. This study addresses these gaps by systematically varying embedding lengths (e.g., 512, 1024, 2048 or 3072 dimensions) and evaluating their impact on clustering quality using OpenAI GPT-generated embeddings combined with K-Means clustering methodology. By combining quantitative metrics such as cosine similarity with visual diagnostics such as scatter plots and heatmaps, this research provides a holistic approach to understanding optimal dimensionality for document representation.</w:t>
+      </w:r>
+    </w:p>
+    <w:p>
+      <w:pPr>
+        <w:pStyle w:val="Heading1"/>
+        <w:rPr>
+          <w:b/>
+          <w:bCs/>
+        </w:rPr>
+      </w:pPr>
+      <w:r>
+        <w:rPr>
+          <w:b/>
+          <w:bCs/>
+        </w:rPr>
+        <w:lastRenderedPageBreak/>
+        <w:t>Methods</w:t>
+      </w:r>
+    </w:p>
+    <w:p>
+      <w:pPr>
+        <w:jc w:val="both"/>
+      </w:pPr>
+      <w:r>
+        <w:rPr>
+          <w:rFonts w:eastAsia="Times New Roman"/>
+        </w:rPr>
+        <w:t>This section is divided into two major subsections. The first subsection focuses on the theoretical background of semantic embeddings, including their generation and significance in clustering. The second subsection discusses the clustering approach used, specifically K-Means, and evaluates its effectiveness through similarity metrics.</w:t>
       </w:r>
     </w:p>
     <w:p>
@@ -870,7 +1147,6 @@
         <w:rPr>
           <w:lang w:val="en-IN"/>
         </w:rPr>
-        <w:lastRenderedPageBreak/>
         <w:t xml:space="preserve">The </w:t>
       </w:r>
       <w:r>
@@ -1352,7 +1628,7 @@
                     </pic:cNvPicPr>
                   </pic:nvPicPr>
                   <pic:blipFill>
-                    <a:blip r:embed="rId16">
+                    <a:blip r:embed="rId19">
                       <a:extLst>
                         <a:ext uri="{28A0092B-C50C-407E-A947-70E740481C1C}">
                           <a14:useLocalDpi xmlns:a14="http://schemas.microsoft.com/office/drawing/2010/main" val="0"/>
@@ -1479,7 +1755,14 @@
         <w:rPr>
           <w:lang w:val="en-IN"/>
         </w:rPr>
-        <w:t>The Elbow Method is one of the most widely used techniques to determine the ideal number of clusters. It involves plotting the within-cluster sum of squares (WCSS) against different values of K. The point where the WCSS curve starts to flatten (forming an "elbow") indicates the optimal K value.</w:t>
+        <w:t xml:space="preserve">The Elbow Method is one of the most widely used techniques to determine the ideal number of clusters. It involves plotting the within-cluster sum of squares (WCSS) against different </w:t>
+      </w:r>
+      <w:r>
+        <w:rPr>
+          <w:lang w:val="en-IN"/>
+        </w:rPr>
+        <w:lastRenderedPageBreak/>
+        <w:t>values of K. The point where the WCSS curve starts to flatten (forming an "elbow") indicates the optimal K value.</w:t>
       </w:r>
     </w:p>
     <w:p>
@@ -1519,10 +1802,7 @@
         <w:t>Silhouette Score</w:t>
       </w:r>
       <w:r>
-        <w:t xml:space="preserve"> evaluates the quality of clustering by measuring how similar a data point is to its assigned cluster compared to other clusters. A higher silhouette score (close </w:t>
-      </w:r>
-      <w:r>
-        <w:t>to 1) indicates better clustering. In our project we have used this method.</w:t>
+        <w:t xml:space="preserve"> evaluates the quality of clustering by measuring how similar a data point is to its assigned cluster compared to other clusters. A higher silhouette score (close to 1) indicates better clustering. In our project we have used this method.</w:t>
       </w:r>
     </w:p>
     <w:p>
@@ -2046,14 +2326,7 @@
         <w:rPr>
           <w:lang w:val="en-IN" w:eastAsia="en-IN"/>
         </w:rPr>
-        <w:t xml:space="preserve">The process begins by reading the documents from a structured data source, such as a CSV file. Each document is </w:t>
-      </w:r>
-      <w:r>
-        <w:rPr>
-          <w:lang w:val="en-IN" w:eastAsia="en-IN"/>
-        </w:rPr>
-        <w:lastRenderedPageBreak/>
-        <w:t>then processed through a specialized embedding service, which interacts with OpenAI’s API to generate high-dimensional embeddings. These embeddings serve as the foundation for clustering, enabling semantically similar documents to be grouped together regardless of their exact wording.</w:t>
+        <w:t>The process begins by reading the documents from a structured data source, such as a CSV file. Each document is then processed through a specialized embedding service, which interacts with OpenAI’s API to generate high-dimensional embeddings. These embeddings serve as the foundation for clustering, enabling semantically similar documents to be grouped together regardless of their exact wording.</w:t>
       </w:r>
     </w:p>
     <w:p>
@@ -2168,21 +2441,7 @@
         <w:rPr>
           <w:lang w:val="en-IN"/>
         </w:rPr>
-        <w:t xml:space="preserve">: To measure the relationship between different documents, similarity metrics such as </w:t>
-      </w:r>
-      <w:r>
-        <w:rPr>
-          <w:b/>
-          <w:bCs/>
-          <w:lang w:val="en-IN"/>
-        </w:rPr>
-        <w:t>cosine similarity</w:t>
-      </w:r>
-      <w:r>
-        <w:rPr>
-          <w:lang w:val="en-IN"/>
-        </w:rPr>
-        <w:t xml:space="preserve"> are used. Cosine similarity helps determine how closely related two document vectors are based on their orientation in the vector space.</w:t>
+        <w:t>: To measure the relationship between different documents, similarity metrics such as cosine similarity are used. Cosine similarity helps determine how closely related two document vectors are based on their orientation in the vector space.</w:t>
       </w:r>
     </w:p>
     <w:p>
@@ -2286,7 +2545,14 @@
         <w:rPr>
           <w:lang w:val="en-IN"/>
         </w:rPr>
-        <w:t>: Assesses how closely related documents within the same cluster are. A higher intra-cluster similarity indicates well-defined and cohesive clusters.</w:t>
+        <w:t xml:space="preserve">: Assesses how closely related documents within the same cluster are. A </w:t>
+      </w:r>
+      <w:r>
+        <w:rPr>
+          <w:lang w:val="en-IN"/>
+        </w:rPr>
+        <w:lastRenderedPageBreak/>
+        <w:t>higher intra-cluster similarity indicates well-defined and cohesive clusters.</w:t>
       </w:r>
     </w:p>
     <w:p>
@@ -2478,294 +2744,26 @@
     <w:p>
       <w:pPr>
         <w:jc w:val="both"/>
-      </w:pPr>
-    </w:p>
-    <w:p>
-      <w:pPr>
-        <w:pStyle w:val="Heading1"/>
-        <w:rPr>
-          <w:rFonts w:eastAsia="Times New Roman"/>
-          <w:b/>
-          <w:bCs/>
-          <w:noProof w:val="0"/>
-        </w:rPr>
-      </w:pPr>
-      <w:r>
-        <w:rPr>
-          <w:b/>
-          <w:bCs/>
-          <w:noProof w:val="0"/>
-        </w:rPr>
-        <w:t>Result</w:t>
-      </w:r>
-    </w:p>
-    <w:p>
-      <w:pPr>
-        <w:pStyle w:val="Heading2"/>
-        <w:rPr>
-          <w:rFonts w:eastAsia="Times New Roman"/>
-          <w:noProof w:val="0"/>
-        </w:rPr>
-      </w:pPr>
-      <w:r>
-        <w:rPr>
-          <w:noProof w:val="0"/>
-        </w:rPr>
-        <w:t>Document Embedding Generation</w:t>
-      </w:r>
-    </w:p>
-    <w:p>
-      <w:pPr>
-        <w:jc w:val="both"/>
-      </w:pPr>
-      <w:r>
-        <w:rPr>
-          <w:rFonts w:eastAsia="Times New Roman"/>
-        </w:rPr>
-        <w:t>The document clustering project began with a critical transformation process using OpenAI's text-embedding-3-large model. This advanced embedding technique converted complex textual documents into sophisticated numerical representations, capturing the semantic essence of each document. By processing a structured CSV input, we generated high-dimensional vectors that encode the intrinsic meaning of the text, moving beyond traditional keyword-based approaches. The embedding process employed an asynchronous generation strategy, which ensured efficient processing of large document collections and eliminated potential performance bottlenecks.</w:t>
-      </w:r>
-    </w:p>
-    <w:p>
-      <w:pPr>
-        <w:jc w:val="both"/>
-        <w:rPr>
-          <w:rFonts w:eastAsia="Times New Roman"/>
-        </w:rPr>
-      </w:pPr>
-    </w:p>
-    <w:p>
-      <w:pPr>
-        <w:pStyle w:val="Heading2"/>
-        <w:rPr>
-          <w:rFonts w:eastAsia="Times New Roman"/>
-          <w:noProof w:val="0"/>
-        </w:rPr>
-      </w:pPr>
-      <w:r>
-        <w:rPr>
-          <w:noProof w:val="0"/>
-        </w:rPr>
-        <w:t>Clustering Methodology</w:t>
-      </w:r>
-    </w:p>
-    <w:p>
-      <w:pPr>
-        <w:jc w:val="both"/>
-      </w:pPr>
-      <w:r>
-        <w:rPr>
-          <w:rFonts w:eastAsia="Times New Roman"/>
-        </w:rPr>
-        <w:t>Our clustering approach leveraged the generated semantic embeddings to group documents with similar thematic characteristics. We implemented an unsupervised machine learning technique using K-Means clustering, which transformed the high-dimensional document vectors into meaningful clusters. The core of this process relied on cosine similarity, a sophisticated metric that measures the semantic relationships between document vectors. By minimizing intra-cluster distances and maximizing inter-cluster separation, we created a robust method for identifying and grouping semantically related documents.</w:t>
-      </w:r>
-    </w:p>
-    <w:p>
-      <w:pPr>
-        <w:jc w:val="both"/>
-        <w:rPr>
-          <w:rFonts w:eastAsia="Times New Roman"/>
-        </w:rPr>
-      </w:pPr>
-    </w:p>
-    <w:p>
-      <w:pPr>
-        <w:pStyle w:val="Heading2"/>
-        <w:rPr>
-          <w:rFonts w:eastAsia="Times New Roman"/>
-          <w:noProof w:val="0"/>
-        </w:rPr>
-      </w:pPr>
-      <w:r>
-        <w:rPr>
-          <w:noProof w:val="0"/>
-        </w:rPr>
-        <w:lastRenderedPageBreak/>
-        <w:t>Cluster Evaluation</w:t>
-      </w:r>
-    </w:p>
-    <w:p>
-      <w:pPr>
-        <w:jc w:val="both"/>
-      </w:pPr>
-      <w:r>
-        <w:rPr>
-          <w:rFonts w:eastAsia="Times New Roman"/>
-        </w:rPr>
-        <w:t>The evaluation of our clustering approach focused on two primary metrics: intra-cluster and inter-cluster similarity. Intra-cluster similarity assessed the cohesion of documents within each cluster, ensuring that documents grouped together share strong semantic connections. Conversely, inter-cluster similarity measured the distinctiveness between different document groups, confirming the algorithm's ability to create meaningful separations. These evaluations were comprehensively documented in the cluster_evaluation.txt file, providing a detailed analysis of the clustering performance.</w:t>
-      </w:r>
-    </w:p>
-    <w:p>
-      <w:pPr>
-        <w:jc w:val="both"/>
-        <w:rPr>
-          <w:rFonts w:eastAsia="Times New Roman"/>
-        </w:rPr>
-      </w:pPr>
-    </w:p>
-    <w:p>
-      <w:pPr>
-        <w:pStyle w:val="Heading2"/>
-        <w:rPr>
-          <w:rFonts w:eastAsia="Times New Roman"/>
-          <w:noProof w:val="0"/>
-        </w:rPr>
-      </w:pPr>
-      <w:r>
-        <w:rPr>
-          <w:noProof w:val="0"/>
-        </w:rPr>
-        <w:t>Visualization and Insights</w:t>
-      </w:r>
-    </w:p>
-    <w:p>
-      <w:pPr>
-        <w:jc w:val="both"/>
-      </w:pPr>
-      <w:r>
-        <w:rPr>
-          <w:rFonts w:eastAsia="Times New Roman"/>
-        </w:rPr>
-        <w:t>To make the high-dimensional clustering results interpretable, we applied Principal Component Analysis (PCA) to project the embeddings into a two-dimensional space. The resulting visualization, captured in clusters.png, offered an intuitive representation of document relationships. This approach allowed for the visual exploration of semantic clusters, revealing clear patterns of document groupings and highlighting potential outliers. The categories.png file complemented this analysis by providing a detailed view of document category distributions.</w:t>
-      </w:r>
-    </w:p>
-    <w:p>
-      <w:pPr>
-        <w:jc w:val="both"/>
-        <w:rPr>
-          <w:rFonts w:eastAsia="Times New Roman"/>
-        </w:rPr>
-      </w:pPr>
-    </w:p>
-    <w:p>
-      <w:pPr>
-        <w:pStyle w:val="Heading2"/>
-        <w:rPr>
-          <w:rFonts w:eastAsia="Times New Roman"/>
-          <w:noProof w:val="0"/>
-        </w:rPr>
-      </w:pPr>
-      <w:r>
-        <w:rPr>
-          <w:noProof w:val="0"/>
-        </w:rPr>
-        <w:t>Key Findings</w:t>
-      </w:r>
-    </w:p>
-    <w:p>
-      <w:pPr>
-        <w:jc w:val="both"/>
-      </w:pPr>
-      <w:r>
-        <w:rPr>
-          <w:rFonts w:eastAsia="Times New Roman"/>
-        </w:rPr>
-        <w:t>The project successfully demonstrated the power of semantic embedding and clustering techniques in organizing complex document collections. We discovered that documents could be effectively grouped based on their semantic similarities, transcending traditional text classification methods. The visualizations and evaluation metrics confirmed the robustness of our approach, showing clear separations between different document categories and providing insights into the underlying semantic structures of the dataset.</w:t>
-      </w:r>
-    </w:p>
-    <w:p>
-      <w:pPr>
-        <w:jc w:val="both"/>
-        <w:rPr>
-          <w:rFonts w:eastAsia="Times New Roman"/>
-        </w:rPr>
-      </w:pPr>
-    </w:p>
-    <w:p>
-      <w:pPr>
-        <w:pStyle w:val="Heading2"/>
-        <w:rPr>
-          <w:rFonts w:eastAsia="Times New Roman"/>
-          <w:noProof w:val="0"/>
-        </w:rPr>
-      </w:pPr>
-      <w:r>
-        <w:rPr>
-          <w:noProof w:val="0"/>
-        </w:rPr>
-        <w:t>Computational Performance</w:t>
-      </w:r>
-    </w:p>
-    <w:p>
-      <w:pPr>
-        <w:jc w:val="both"/>
-      </w:pPr>
-      <w:r>
-        <w:rPr>
-          <w:rFonts w:eastAsia="Times New Roman"/>
-        </w:rPr>
-        <w:t>The implementation proved both efficient and scalable. The asynchronous embedding generation and optimized K-Means clustering algorithm ensured rapid processing of document collections. Our approach balanced computational efficiency with deep semantic analysis, making it a valuable tool for document organization and exploration.</w:t>
-      </w:r>
-    </w:p>
-    <w:p>
-      <w:pPr>
-        <w:jc w:val="left"/>
-      </w:pPr>
-      <w:r>
-        <w:rPr>
-          <w:rFonts w:eastAsia="Times New Roman"/>
-        </w:rPr>
-        <w:t xml:space="preserve"> </w:t>
-      </w:r>
-    </w:p>
-    <w:p>
-      <w:pPr>
-        <w:pStyle w:val="Heading2"/>
-        <w:rPr>
-          <w:rFonts w:eastAsia="Times New Roman"/>
-          <w:noProof w:val="0"/>
-        </w:rPr>
-      </w:pPr>
-      <w:r>
-        <w:rPr>
-          <w:noProof w:val="0"/>
-        </w:rPr>
-        <w:t>Output Files</w:t>
-      </w:r>
-    </w:p>
-    <w:p>
-      <w:pPr>
-        <w:jc w:val="both"/>
-      </w:pPr>
-      <w:r>
-        <w:rPr>
-          <w:rFonts w:eastAsia="Times New Roman"/>
-        </w:rPr>
-        <w:t>Three key output files were generated to support our analysis:</w:t>
-      </w:r>
-    </w:p>
-    <w:p/>
-    <w:p>
-      <w:pPr>
-        <w:pStyle w:val="ListParagraph"/>
-        <w:numPr>
-          <w:ilvl w:val="0"/>
-          <w:numId w:val="9"/>
-        </w:numPr>
-        <w:jc w:val="both"/>
-        <w:rPr>
-          <w:rFonts w:eastAsia="Times New Roman"/>
-        </w:rPr>
-      </w:pPr>
-      <w:r>
-        <w:rPr>
-          <w:rFonts w:eastAsia="Times New Roman"/>
-        </w:rPr>
-        <w:t>A visualization of document category distributions</w:t>
-      </w:r>
-    </w:p>
-    <w:p>
-      <w:pPr>
+        <w:rPr>
+          <w:lang w:val="en-IN"/>
+        </w:rPr>
+      </w:pPr>
+    </w:p>
+    <w:p>
+      <w:pPr>
+        <w:keepNext/>
         <w:jc w:val="both"/>
       </w:pPr>
       <w:r>
         <w:rPr>
           <w:noProof/>
+          <w:lang w:val="en-IN"/>
         </w:rPr>
         <w:drawing>
-          <wp:inline distT="0" distB="0" distL="0" distR="0" wp14:anchorId="25EED3E9" wp14:editId="0E76B193">
-            <wp:extent cx="3095625" cy="2324100"/>
+          <wp:inline distT="0" distB="0" distL="0" distR="0" wp14:anchorId="684D0052" wp14:editId="2A2F2FB5">
+            <wp:extent cx="2794820" cy="1805203"/>
             <wp:effectExtent l="0" t="0" r="0" b="0"/>
-            <wp:docPr id="332048194" name="Picture 332048194"/>
+            <wp:docPr id="777944608" name="Picture 1" descr="A screenshot of a computer&#10;&#10;AI-generated content may be incorrect."/>
             <wp:cNvGraphicFramePr>
               <a:graphicFrameLocks xmlns:a="http://schemas.openxmlformats.org/drawingml/2006/main" noChangeAspect="1"/>
             </wp:cNvGraphicFramePr>
@@ -2773,11 +2771,298 @@
               <a:graphicData uri="http://schemas.openxmlformats.org/drawingml/2006/picture">
                 <pic:pic xmlns:pic="http://schemas.openxmlformats.org/drawingml/2006/picture">
                   <pic:nvPicPr>
-                    <pic:cNvPr id="0" name=""/>
+                    <pic:cNvPr id="777944608" name="Picture 1" descr="A screenshot of a computer&#10;&#10;AI-generated content may be incorrect."/>
                     <pic:cNvPicPr/>
                   </pic:nvPicPr>
                   <pic:blipFill>
-                    <a:blip r:embed="rId17">
+                    <a:blip r:embed="rId20"/>
+                    <a:stretch>
+                      <a:fillRect/>
+                    </a:stretch>
+                  </pic:blipFill>
+                  <pic:spPr>
+                    <a:xfrm>
+                      <a:off x="0" y="0"/>
+                      <a:ext cx="2803338" cy="1810705"/>
+                    </a:xfrm>
+                    <a:prstGeom prst="rect">
+                      <a:avLst/>
+                    </a:prstGeom>
+                  </pic:spPr>
+                </pic:pic>
+              </a:graphicData>
+            </a:graphic>
+          </wp:inline>
+        </w:drawing>
+      </w:r>
+    </w:p>
+    <w:p>
+      <w:pPr>
+        <w:pStyle w:val="Caption"/>
+        <w:rPr>
+          <w:lang w:val="en-IN"/>
+        </w:rPr>
+      </w:pPr>
+      <w:r>
+        <w:t xml:space="preserve">Figure </w:t>
+      </w:r>
+      <w:fldSimple w:instr=" SEQ Figure \* ARABIC ">
+        <w:r>
+          <w:rPr>
+            <w:noProof/>
+          </w:rPr>
+          <w:t>2</w:t>
+        </w:r>
+      </w:fldSimple>
+      <w:r>
+        <w:t>. Unit Tests Results</w:t>
+      </w:r>
+    </w:p>
+    <w:p>
+      <w:pPr>
+        <w:jc w:val="both"/>
+      </w:pPr>
+    </w:p>
+    <w:p>
+      <w:pPr>
+        <w:jc w:val="both"/>
+      </w:pPr>
+    </w:p>
+    <w:p>
+      <w:pPr>
+        <w:jc w:val="both"/>
+      </w:pPr>
+    </w:p>
+    <w:p>
+      <w:pPr>
+        <w:pStyle w:val="Heading1"/>
+        <w:rPr>
+          <w:rFonts w:eastAsia="Times New Roman"/>
+          <w:b/>
+          <w:bCs/>
+          <w:noProof w:val="0"/>
+        </w:rPr>
+      </w:pPr>
+      <w:r>
+        <w:rPr>
+          <w:b/>
+          <w:bCs/>
+          <w:noProof w:val="0"/>
+        </w:rPr>
+        <w:t>Result</w:t>
+      </w:r>
+      <w:r>
+        <w:rPr>
+          <w:b/>
+          <w:bCs/>
+          <w:noProof w:val="0"/>
+        </w:rPr>
+        <w:t>s</w:t>
+      </w:r>
+    </w:p>
+    <w:p>
+      <w:pPr>
+        <w:pStyle w:val="Heading2"/>
+        <w:rPr>
+          <w:rFonts w:eastAsia="Times New Roman"/>
+          <w:noProof w:val="0"/>
+        </w:rPr>
+      </w:pPr>
+      <w:r>
+        <w:rPr>
+          <w:noProof w:val="0"/>
+        </w:rPr>
+        <w:t>The Outputs generated</w:t>
+      </w:r>
+    </w:p>
+    <w:p>
+      <w:pPr>
+        <w:jc w:val="both"/>
+        <w:rPr>
+          <w:rFonts w:eastAsia="Times New Roman"/>
+        </w:rPr>
+      </w:pPr>
+      <w:r>
+        <w:rPr>
+          <w:rFonts w:eastAsia="Times New Roman"/>
+        </w:rPr>
+        <w:t xml:space="preserve">The application </w:t>
+      </w:r>
+      <w:r>
+        <w:rPr>
+          <w:rFonts w:eastAsia="Times New Roman"/>
+        </w:rPr>
+        <w:t xml:space="preserve">generates </w:t>
+      </w:r>
+      <w:r>
+        <w:rPr>
+          <w:rFonts w:eastAsia="Times New Roman"/>
+        </w:rPr>
+        <w:t>the following outputs:</w:t>
+      </w:r>
+    </w:p>
+    <w:p>
+      <w:pPr>
+        <w:pStyle w:val="ListParagraph"/>
+        <w:numPr>
+          <w:ilvl w:val="0"/>
+          <w:numId w:val="46"/>
+        </w:numPr>
+        <w:jc w:val="both"/>
+        <w:rPr>
+          <w:rFonts w:eastAsia="Times New Roman"/>
+        </w:rPr>
+      </w:pPr>
+      <w:r>
+        <w:rPr>
+          <w:rFonts w:eastAsia="Times New Roman"/>
+        </w:rPr>
+        <w:t>C</w:t>
+      </w:r>
+      <w:r>
+        <w:rPr>
+          <w:rFonts w:eastAsia="Times New Roman"/>
+        </w:rPr>
+        <w:t>osine similarity matrix graphs</w:t>
+      </w:r>
+    </w:p>
+    <w:p>
+      <w:pPr>
+        <w:pStyle w:val="ListParagraph"/>
+        <w:numPr>
+          <w:ilvl w:val="0"/>
+          <w:numId w:val="46"/>
+        </w:numPr>
+        <w:jc w:val="both"/>
+        <w:rPr>
+          <w:rFonts w:eastAsia="Times New Roman"/>
+        </w:rPr>
+      </w:pPr>
+      <w:r>
+        <w:rPr>
+          <w:rFonts w:eastAsia="Times New Roman"/>
+        </w:rPr>
+        <w:t xml:space="preserve">Original </w:t>
+      </w:r>
+      <w:r>
+        <w:rPr>
+          <w:rFonts w:eastAsia="Times New Roman"/>
+        </w:rPr>
+        <w:t>label-based</w:t>
+      </w:r>
+      <w:r>
+        <w:rPr>
+          <w:rFonts w:eastAsia="Times New Roman"/>
+        </w:rPr>
+        <w:t xml:space="preserve"> grouping</w:t>
+      </w:r>
+      <w:r>
+        <w:rPr>
+          <w:rFonts w:eastAsia="Times New Roman"/>
+        </w:rPr>
+        <w:t>s visualization</w:t>
+      </w:r>
+    </w:p>
+    <w:p>
+      <w:pPr>
+        <w:pStyle w:val="ListParagraph"/>
+        <w:numPr>
+          <w:ilvl w:val="0"/>
+          <w:numId w:val="46"/>
+        </w:numPr>
+        <w:jc w:val="both"/>
+        <w:rPr>
+          <w:rFonts w:eastAsia="Times New Roman"/>
+        </w:rPr>
+      </w:pPr>
+      <w:r>
+        <w:rPr>
+          <w:rFonts w:eastAsia="Times New Roman"/>
+        </w:rPr>
+        <w:t>Clustering algorithm-based groupings visualization</w:t>
+      </w:r>
+    </w:p>
+    <w:p>
+      <w:pPr>
+        <w:pStyle w:val="ListParagraph"/>
+        <w:numPr>
+          <w:ilvl w:val="0"/>
+          <w:numId w:val="46"/>
+        </w:numPr>
+        <w:jc w:val="both"/>
+        <w:rPr>
+          <w:rFonts w:eastAsia="Times New Roman"/>
+        </w:rPr>
+      </w:pPr>
+      <w:r>
+        <w:rPr>
+          <w:rFonts w:eastAsia="Times New Roman"/>
+        </w:rPr>
+        <w:t>Embedding Vectors Visualization</w:t>
+      </w:r>
+    </w:p>
+    <w:p>
+      <w:pPr>
+        <w:pStyle w:val="Heading2"/>
+        <w:numPr>
+          <w:ilvl w:val="0"/>
+          <w:numId w:val="0"/>
+        </w:numPr>
+        <w:ind w:left="288" w:hanging="288"/>
+        <w:rPr>
+          <w:i w:val="0"/>
+          <w:iCs w:val="0"/>
+          <w:noProof w:val="0"/>
+        </w:rPr>
+      </w:pPr>
+      <w:r>
+        <w:rPr>
+          <w:i w:val="0"/>
+          <w:iCs w:val="0"/>
+          <w:noProof w:val="0"/>
+        </w:rPr>
+        <w:t xml:space="preserve">In the below section we analyze the generated outputs </w:t>
+      </w:r>
+      <w:r>
+        <w:rPr>
+          <w:i w:val="0"/>
+          <w:iCs w:val="0"/>
+          <w:noProof w:val="0"/>
+        </w:rPr>
+        <w:t xml:space="preserve">and compare them across each embedding size case. </w:t>
+      </w:r>
+    </w:p>
+    <w:p>
+      <w:pPr>
+        <w:jc w:val="both"/>
+      </w:pPr>
+    </w:p>
+    <w:p>
+      <w:pPr>
+        <w:pStyle w:val="Caption"/>
+        <w:keepNext/>
+      </w:pPr>
+      <w:r>
+        <w:rPr>
+          <w:noProof/>
+        </w:rPr>
+        <w:drawing>
+          <wp:inline distT="0" distB="0" distL="0" distR="0" wp14:anchorId="62B5E819" wp14:editId="29E6336B">
+            <wp:extent cx="3089910" cy="2059940"/>
+            <wp:effectExtent l="0" t="0" r="0" b="0"/>
+            <wp:docPr id="1978716582" name="Picture 1" descr="A graph of a graph of a graph&#10;&#10;AI-generated content may be incorrect."/>
+            <wp:cNvGraphicFramePr>
+              <a:graphicFrameLocks xmlns:a="http://schemas.openxmlformats.org/drawingml/2006/main" noChangeAspect="1"/>
+            </wp:cNvGraphicFramePr>
+            <a:graphic xmlns:a="http://schemas.openxmlformats.org/drawingml/2006/main">
+              <a:graphicData uri="http://schemas.openxmlformats.org/drawingml/2006/picture">
+                <pic:pic xmlns:pic="http://schemas.openxmlformats.org/drawingml/2006/picture">
+                  <pic:nvPicPr>
+                    <pic:cNvPr id="0" name="Picture 1"/>
+                    <pic:cNvPicPr/>
+                  </pic:nvPicPr>
+                  <pic:blipFill>
+                    <a:blip r:embed="rId21" cstate="print">
                       <a:extLst>
                         <a:ext uri="{28A0092B-C50C-407E-A947-70E740481C1C}">
                           <a14:useLocalDpi xmlns:a14="http://schemas.microsoft.com/office/drawing/2010/main" val="0"/>
@@ -2791,7 +3076,7 @@
                   <pic:spPr>
                     <a:xfrm>
                       <a:off x="0" y="0"/>
-                      <a:ext cx="3095625" cy="2324100"/>
+                      <a:ext cx="3089910" cy="2059940"/>
                     </a:xfrm>
                     <a:prstGeom prst="rect">
                       <a:avLst/>
@@ -2803,467 +3088,38 @@
           </wp:inline>
         </w:drawing>
       </w:r>
-    </w:p>
-    <w:p>
-      <w:pPr>
-        <w:spacing w:after="200"/>
-      </w:pPr>
-      <w:r>
-        <w:rPr>
-          <w:rFonts w:eastAsia="Times New Roman"/>
-          <w:i/>
-          <w:iCs/>
-          <w:color w:val="44546A" w:themeColor="text2"/>
-          <w:sz w:val="18"/>
-          <w:szCs w:val="18"/>
-        </w:rPr>
-        <w:t>Figure 2: Original Categories</w:t>
-      </w:r>
-    </w:p>
-    <w:p>
-      <w:pPr>
-        <w:spacing w:after="200"/>
-        <w:rPr>
-          <w:rFonts w:eastAsia="Times New Roman"/>
-          <w:i/>
-          <w:iCs/>
-          <w:color w:val="44546A" w:themeColor="text2"/>
-          <w:sz w:val="18"/>
-          <w:szCs w:val="18"/>
-        </w:rPr>
-      </w:pPr>
-    </w:p>
-    <w:p>
-      <w:pPr>
-        <w:pStyle w:val="ListParagraph"/>
-        <w:numPr>
-          <w:ilvl w:val="0"/>
-          <w:numId w:val="8"/>
-        </w:numPr>
-        <w:jc w:val="both"/>
-        <w:rPr>
-          <w:rFonts w:eastAsia="Times New Roman"/>
-        </w:rPr>
-      </w:pPr>
-      <w:r>
-        <w:rPr>
-          <w:rFonts w:eastAsia="Times New Roman"/>
-        </w:rPr>
-        <w:t>Comprehensive metrics detailing clustering performance</w:t>
-      </w:r>
-    </w:p>
-    <w:p>
-      <w:pPr>
-        <w:jc w:val="both"/>
-      </w:pPr>
-      <w:r>
-        <w:rPr>
-          <w:rFonts w:eastAsia="Times New Roman"/>
-        </w:rPr>
-        <w:t xml:space="preserve"> </w:t>
-      </w:r>
-    </w:p>
-    <w:tbl>
-      <w:tblPr>
-        <w:tblStyle w:val="TableGrid"/>
-        <w:tblW w:w="4740" w:type="dxa"/>
-        <w:tblLayout w:type="fixed"/>
-        <w:tblLook w:val="04A0" w:firstRow="1" w:lastRow="0" w:firstColumn="1" w:lastColumn="0" w:noHBand="0" w:noVBand="1"/>
-      </w:tblPr>
-      <w:tblGrid>
-        <w:gridCol w:w="4740"/>
-      </w:tblGrid>
-      <w:tr>
-        <w:trPr>
-          <w:trHeight w:val="300"/>
-        </w:trPr>
-        <w:tc>
-          <w:tcPr>
-            <w:tcW w:w="4740" w:type="dxa"/>
-            <w:tcBorders>
-              <w:top w:val="single" w:sz="8" w:space="0" w:color="auto"/>
-              <w:left w:val="single" w:sz="8" w:space="0" w:color="auto"/>
-              <w:bottom w:val="single" w:sz="8" w:space="0" w:color="auto"/>
-              <w:right w:val="single" w:sz="8" w:space="0" w:color="auto"/>
-            </w:tcBorders>
-            <w:tcMar>
-              <w:left w:w="108" w:type="dxa"/>
-              <w:right w:w="108" w:type="dxa"/>
-            </w:tcMar>
-          </w:tcPr>
-          <w:p>
-            <w:pPr>
-              <w:ind w:left="360"/>
-              <w:jc w:val="both"/>
-            </w:pPr>
-            <w:r>
-              <w:rPr>
-                <w:rFonts w:eastAsia="Times New Roman"/>
-              </w:rPr>
-              <w:t>=== Document Clustering Evaluation ===</w:t>
-            </w:r>
-          </w:p>
-          <w:p>
-            <w:pPr>
-              <w:ind w:left="360"/>
-              <w:jc w:val="both"/>
-            </w:pPr>
-            <w:r>
-              <w:rPr>
-                <w:rFonts w:eastAsia="Times New Roman"/>
-              </w:rPr>
-              <w:t xml:space="preserve"> </w:t>
-            </w:r>
-          </w:p>
-          <w:p>
-            <w:pPr>
-              <w:ind w:left="360"/>
-              <w:jc w:val="both"/>
-            </w:pPr>
-            <w:r>
-              <w:rPr>
-                <w:rFonts w:eastAsia="Times New Roman"/>
-              </w:rPr>
-              <w:t>Overall Metrics:</w:t>
-            </w:r>
-          </w:p>
-          <w:p>
-            <w:pPr>
-              <w:ind w:left="360"/>
-              <w:jc w:val="both"/>
-            </w:pPr>
-            <w:r>
-              <w:rPr>
-                <w:rFonts w:eastAsia="Times New Roman"/>
-              </w:rPr>
-              <w:t>Average Intra-Cluster Similarity: 0,2940</w:t>
-            </w:r>
-          </w:p>
-          <w:p>
-            <w:pPr>
-              <w:ind w:left="360"/>
-              <w:jc w:val="both"/>
-            </w:pPr>
-            <w:r>
-              <w:rPr>
-                <w:rFonts w:eastAsia="Times New Roman"/>
-              </w:rPr>
-              <w:t>Average Inter-Cluster Similarity: 0,1868</w:t>
-            </w:r>
-          </w:p>
-          <w:p>
-            <w:pPr>
-              <w:ind w:left="360"/>
-              <w:jc w:val="both"/>
-            </w:pPr>
-            <w:r>
-              <w:rPr>
-                <w:rFonts w:eastAsia="Times New Roman"/>
-              </w:rPr>
-              <w:t>Average Category Similarity: 0,2961</w:t>
-            </w:r>
-          </w:p>
-          <w:p>
-            <w:pPr>
-              <w:ind w:left="360"/>
-              <w:jc w:val="both"/>
-            </w:pPr>
-            <w:r>
-              <w:rPr>
-                <w:rFonts w:eastAsia="Times New Roman"/>
-              </w:rPr>
-              <w:t xml:space="preserve"> </w:t>
-            </w:r>
-          </w:p>
-          <w:p>
-            <w:pPr>
-              <w:ind w:left="360"/>
-              <w:jc w:val="both"/>
-            </w:pPr>
-            <w:r>
-              <w:rPr>
-                <w:rFonts w:eastAsia="Times New Roman"/>
-              </w:rPr>
-              <w:t>Silhouette Coefficient: 0,3647 (higher is better)</w:t>
-            </w:r>
-          </w:p>
-          <w:p>
-            <w:pPr>
-              <w:ind w:left="360"/>
-              <w:jc w:val="both"/>
-            </w:pPr>
-            <w:r>
-              <w:rPr>
-                <w:rFonts w:eastAsia="Times New Roman"/>
-              </w:rPr>
-              <w:t xml:space="preserve"> </w:t>
-            </w:r>
-          </w:p>
-          <w:p>
-            <w:pPr>
-              <w:ind w:left="360"/>
-              <w:jc w:val="both"/>
-            </w:pPr>
-            <w:r>
-              <w:rPr>
-                <w:rFonts w:eastAsia="Times New Roman"/>
-              </w:rPr>
-              <w:t>Cluster to Category Mapping:</w:t>
-            </w:r>
-          </w:p>
-          <w:p>
-            <w:pPr>
-              <w:ind w:left="360"/>
-              <w:jc w:val="both"/>
-            </w:pPr>
-            <w:r>
-              <w:rPr>
-                <w:rFonts w:eastAsia="Times New Roman"/>
-              </w:rPr>
-              <w:t>Cluster 2 -&gt; Category '0' (Purity: 100,00 %)</w:t>
-            </w:r>
-          </w:p>
-          <w:p>
-            <w:pPr>
-              <w:ind w:left="360"/>
-              <w:jc w:val="both"/>
-            </w:pPr>
-            <w:r>
-              <w:rPr>
-                <w:rFonts w:eastAsia="Times New Roman"/>
-              </w:rPr>
-              <w:t>Cluster 0 -&gt; Category '1' (Purity: 94,34 %)</w:t>
-            </w:r>
-          </w:p>
-          <w:p>
-            <w:pPr>
-              <w:ind w:left="360"/>
-              <w:jc w:val="both"/>
-            </w:pPr>
-            <w:r>
-              <w:rPr>
-                <w:rFonts w:eastAsia="Times New Roman"/>
-              </w:rPr>
-              <w:t>Cluster 1 -&gt; Category '2' (Purity: 97,78 %)</w:t>
-            </w:r>
-          </w:p>
-          <w:p>
-            <w:pPr>
-              <w:ind w:left="360"/>
-              <w:jc w:val="both"/>
-            </w:pPr>
-            <w:r>
-              <w:rPr>
-                <w:rFonts w:eastAsia="Times New Roman"/>
-              </w:rPr>
-              <w:t>Cluster 3 -&gt; Category '3' (Purity: 88,68 %)</w:t>
-            </w:r>
-          </w:p>
-          <w:p>
-            <w:pPr>
-              <w:ind w:left="360"/>
-              <w:jc w:val="both"/>
-            </w:pPr>
-            <w:r>
-              <w:rPr>
-                <w:rFonts w:eastAsia="Times New Roman"/>
-              </w:rPr>
-              <w:t xml:space="preserve"> </w:t>
-            </w:r>
-          </w:p>
-          <w:p>
-            <w:pPr>
-              <w:ind w:left="360"/>
-              <w:jc w:val="both"/>
-            </w:pPr>
-            <w:r>
-              <w:rPr>
-                <w:rFonts w:eastAsia="Times New Roman"/>
-              </w:rPr>
-              <w:t>Cluster Details:</w:t>
-            </w:r>
-          </w:p>
-          <w:p>
-            <w:pPr>
-              <w:ind w:left="360"/>
-              <w:jc w:val="both"/>
-            </w:pPr>
-            <w:r>
-              <w:rPr>
-                <w:rFonts w:eastAsia="Times New Roman"/>
-              </w:rPr>
-              <w:t>Cluster 0 Intra-Similarity: 0,3535</w:t>
-            </w:r>
-          </w:p>
-          <w:p>
-            <w:pPr>
-              <w:ind w:left="360"/>
-              <w:jc w:val="both"/>
-            </w:pPr>
-            <w:r>
-              <w:rPr>
-                <w:rFonts w:eastAsia="Times New Roman"/>
-              </w:rPr>
-              <w:t>Cluster 1 Intra-Similarity: 0,2761</w:t>
-            </w:r>
-          </w:p>
-          <w:p>
-            <w:pPr>
-              <w:ind w:left="360"/>
-              <w:jc w:val="both"/>
-            </w:pPr>
-            <w:r>
-              <w:rPr>
-                <w:rFonts w:eastAsia="Times New Roman"/>
-              </w:rPr>
-              <w:t>Cluster 2 Intra-Similarity: 0,3143</w:t>
-            </w:r>
-          </w:p>
-          <w:p>
-            <w:pPr>
-              <w:ind w:left="360"/>
-              <w:jc w:val="both"/>
-            </w:pPr>
-            <w:r>
-              <w:rPr>
-                <w:rFonts w:eastAsia="Times New Roman"/>
-              </w:rPr>
-              <w:t>Cluster 3 Intra-Similarity: 0,2465</w:t>
-            </w:r>
-          </w:p>
-          <w:p>
-            <w:pPr>
-              <w:ind w:left="360"/>
-              <w:jc w:val="both"/>
-            </w:pPr>
-            <w:r>
-              <w:rPr>
-                <w:rFonts w:eastAsia="Times New Roman"/>
-              </w:rPr>
-              <w:t xml:space="preserve"> </w:t>
-            </w:r>
-          </w:p>
-          <w:p>
-            <w:pPr>
-              <w:ind w:left="360"/>
-              <w:jc w:val="both"/>
-            </w:pPr>
-            <w:r>
-              <w:rPr>
-                <w:rFonts w:eastAsia="Times New Roman"/>
-              </w:rPr>
-              <w:t>Category Details:</w:t>
-            </w:r>
-          </w:p>
-          <w:p>
-            <w:pPr>
-              <w:ind w:left="360"/>
-              <w:jc w:val="both"/>
-            </w:pPr>
-            <w:r>
-              <w:rPr>
-                <w:rFonts w:eastAsia="Times New Roman"/>
-              </w:rPr>
-              <w:t>Category 0 Intra-Similarity: 0,3483</w:t>
-            </w:r>
-          </w:p>
-          <w:p>
-            <w:pPr>
-              <w:ind w:left="360"/>
-              <w:jc w:val="both"/>
-            </w:pPr>
-            <w:r>
-              <w:rPr>
-                <w:rFonts w:eastAsia="Times New Roman"/>
-              </w:rPr>
-              <w:t>Category 1 Intra-Similarity: 0,2811</w:t>
-            </w:r>
-          </w:p>
-          <w:p>
-            <w:pPr>
-              <w:ind w:left="360"/>
-              <w:jc w:val="both"/>
-            </w:pPr>
-            <w:r>
-              <w:rPr>
-                <w:rFonts w:eastAsia="Times New Roman"/>
-              </w:rPr>
-              <w:t>Category 2 Intra-Similarity: 0,3025</w:t>
-            </w:r>
-          </w:p>
-          <w:p>
-            <w:pPr>
-              <w:ind w:left="360"/>
-              <w:jc w:val="both"/>
-            </w:pPr>
-            <w:r>
-              <w:rPr>
-                <w:rFonts w:eastAsia="Times New Roman"/>
-              </w:rPr>
-              <w:t>Category 3 Intra-Similarity: 0,2526</w:t>
-            </w:r>
-          </w:p>
-        </w:tc>
-      </w:tr>
-    </w:tbl>
-    <w:p>
-      <w:pPr>
-        <w:jc w:val="both"/>
-      </w:pPr>
-      <w:r>
-        <w:rPr>
-          <w:rFonts w:eastAsia="Times New Roman"/>
-        </w:rPr>
-        <w:t xml:space="preserve"> </w:t>
-      </w:r>
-    </w:p>
-    <w:p>
-      <w:pPr>
-        <w:jc w:val="both"/>
-        <w:rPr>
-          <w:rFonts w:eastAsia="Times New Roman"/>
-        </w:rPr>
-      </w:pPr>
-      <w:r>
-        <w:rPr>
-          <w:rFonts w:eastAsia="Times New Roman"/>
-        </w:rPr>
-        <w:t xml:space="preserve"> </w:t>
-      </w:r>
-    </w:p>
-    <w:p>
-      <w:pPr>
-        <w:pStyle w:val="ListParagraph"/>
-        <w:numPr>
-          <w:ilvl w:val="0"/>
-          <w:numId w:val="7"/>
-        </w:numPr>
-        <w:jc w:val="both"/>
-        <w:rPr>
-          <w:rFonts w:eastAsia="Times New Roman"/>
-        </w:rPr>
-      </w:pPr>
-      <w:r>
-        <w:rPr>
-          <w:rFonts w:eastAsia="Times New Roman"/>
-        </w:rPr>
-        <w:t>A PCA-based visualization of document clusters</w:t>
-      </w:r>
-    </w:p>
-    <w:p>
-      <w:pPr>
-        <w:jc w:val="both"/>
+      <w:r>
+        <w:t xml:space="preserve">Figure </w:t>
+      </w:r>
+      <w:fldSimple w:instr=" SEQ Figure \* ARABIC ">
+        <w:r>
+          <w:rPr>
+            <w:noProof/>
+          </w:rPr>
+          <w:t>3</w:t>
+        </w:r>
+      </w:fldSimple>
+      <w:r>
+        <w:t xml:space="preserve">. </w:t>
+      </w:r>
+      <w:r>
+        <w:t>Cosine Similarity Heatmap of embedding size 512</w:t>
+      </w:r>
+    </w:p>
+    <w:p>
+      <w:pPr>
+        <w:pStyle w:val="Caption"/>
+        <w:keepNext/>
       </w:pPr>
       <w:r>
         <w:rPr>
           <w:noProof/>
         </w:rPr>
-        <w:lastRenderedPageBreak/>
         <w:drawing>
-          <wp:inline distT="0" distB="0" distL="0" distR="0" wp14:anchorId="14999F38" wp14:editId="2E5D9A49">
-            <wp:extent cx="3095625" cy="2324100"/>
+          <wp:inline distT="0" distB="0" distL="0" distR="0" wp14:anchorId="52CC63DA" wp14:editId="4EF86276">
+            <wp:extent cx="3089910" cy="2059940"/>
             <wp:effectExtent l="0" t="0" r="0" b="0"/>
-            <wp:docPr id="452470396" name="Picture 452470396"/>
+            <wp:docPr id="368395811" name="Picture 2" descr="A graph of a graph showing a line&#10;&#10;AI-generated content may be incorrect."/>
             <wp:cNvGraphicFramePr>
               <a:graphicFrameLocks xmlns:a="http://schemas.openxmlformats.org/drawingml/2006/main" noChangeAspect="1"/>
             </wp:cNvGraphicFramePr>
@@ -3271,11 +3127,11 @@
               <a:graphicData uri="http://schemas.openxmlformats.org/drawingml/2006/picture">
                 <pic:pic xmlns:pic="http://schemas.openxmlformats.org/drawingml/2006/picture">
                   <pic:nvPicPr>
-                    <pic:cNvPr id="0" name=""/>
+                    <pic:cNvPr id="0" name="Picture 2"/>
                     <pic:cNvPicPr/>
                   </pic:nvPicPr>
                   <pic:blipFill>
-                    <a:blip r:embed="rId18">
+                    <a:blip r:embed="rId22" cstate="print">
                       <a:extLst>
                         <a:ext uri="{28A0092B-C50C-407E-A947-70E740481C1C}">
                           <a14:useLocalDpi xmlns:a14="http://schemas.microsoft.com/office/drawing/2010/main" val="0"/>
@@ -3289,7 +3145,7 @@
                   <pic:spPr>
                     <a:xfrm>
                       <a:off x="0" y="0"/>
-                      <a:ext cx="3095625" cy="2324100"/>
+                      <a:ext cx="3089910" cy="2059940"/>
                     </a:xfrm>
                     <a:prstGeom prst="rect">
                       <a:avLst/>
@@ -3301,82 +3157,38 @@
           </wp:inline>
         </w:drawing>
       </w:r>
-    </w:p>
-    <w:p>
-      <w:pPr>
-        <w:spacing w:after="200"/>
-      </w:pPr>
-      <w:r>
-        <w:rPr>
-          <w:rFonts w:eastAsia="Times New Roman"/>
-          <w:i/>
-          <w:iCs/>
-          <w:color w:val="44546A" w:themeColor="text2"/>
-          <w:sz w:val="18"/>
-          <w:szCs w:val="18"/>
-        </w:rPr>
-        <w:t>Figure 3: K-Mean Clusters</w:t>
-      </w:r>
-    </w:p>
-    <w:p>
-      <w:pPr>
-        <w:jc w:val="both"/>
-      </w:pPr>
-      <w:r>
-        <w:rPr>
-          <w:rFonts w:eastAsia="Times New Roman"/>
-        </w:rPr>
-        <w:t>These outputs provide a comprehensive and accessible overview of the document clustering process, offering both quantitative insights and intuitive visual representations of semantic document relationships.</w:t>
-      </w:r>
-    </w:p>
-    <w:p>
-      <w:pPr>
-        <w:jc w:val="both"/>
-        <w:rPr>
-          <w:rFonts w:eastAsia="Times New Roman"/>
-        </w:rPr>
-      </w:pPr>
-    </w:p>
-    <w:p>
-      <w:pPr>
-        <w:jc w:val="both"/>
-      </w:pPr>
-      <w:r>
-        <w:rPr>
-          <w:rFonts w:eastAsia="Times New Roman"/>
-        </w:rPr>
-        <w:t>The expected results were successfully observed in the unit testing of the model, as shown in Figure 6. Unit tests were implemented to validate key functionalities, including document clustering, category mapping, and cosine similarity calculations. The tests ensured that documents were correctly assigned to clusters based on their embeddings and that similarity measurements were computed accurately. Additionally, unit tests were designed to handle edge cases such as empty document lists, null embeddings, and vectors of different lengths. No test failures were encountered during the testing phase, indicating the reliability of the implemented clustering and similarity analysis methods. As the development of this model continues, further refinements and additional test cases will be incorporated to ensure robustness against a wider range of data variations and real-world scenarios.</w:t>
-      </w:r>
-    </w:p>
-    <w:p>
-      <w:pPr>
-        <w:jc w:val="both"/>
-        <w:rPr>
-          <w:rFonts w:eastAsia="Times New Roman"/>
-        </w:rPr>
-      </w:pPr>
-    </w:p>
-    <w:p>
-      <w:pPr>
-        <w:spacing w:after="200"/>
-        <w:rPr>
-          <w:rFonts w:eastAsia="Times New Roman"/>
-          <w:i/>
-          <w:iCs/>
-          <w:color w:val="44546A" w:themeColor="text2"/>
-          <w:sz w:val="18"/>
-          <w:szCs w:val="18"/>
-        </w:rPr>
+      <w:r>
+        <w:t xml:space="preserve">Figure </w:t>
+      </w:r>
+      <w:fldSimple w:instr=" SEQ Figure \* ARABIC ">
+        <w:r>
+          <w:rPr>
+            <w:noProof/>
+          </w:rPr>
+          <w:t>4</w:t>
+        </w:r>
+      </w:fldSimple>
+      <w:r>
+        <w:t xml:space="preserve">. </w:t>
+      </w:r>
+      <w:r>
+        <w:t>Cosine Similarity Heatmap of embedding size 1024</w:t>
+      </w:r>
+    </w:p>
+    <w:p>
+      <w:pPr>
+        <w:pStyle w:val="Caption"/>
+        <w:keepNext/>
       </w:pPr>
       <w:r>
         <w:rPr>
           <w:noProof/>
         </w:rPr>
         <w:drawing>
-          <wp:inline distT="0" distB="0" distL="0" distR="0" wp14:anchorId="0C580D94" wp14:editId="076F9A88">
-            <wp:extent cx="3095625" cy="2000250"/>
+          <wp:inline distT="0" distB="0" distL="0" distR="0" wp14:anchorId="1BFFC861" wp14:editId="407E7918">
+            <wp:extent cx="3089910" cy="2059940"/>
             <wp:effectExtent l="0" t="0" r="0" b="0"/>
-            <wp:docPr id="2118180237" name="Picture 2118180237"/>
+            <wp:docPr id="1022460531" name="Picture 3" descr="A graph of a graph showing a line&#10;&#10;AI-generated content may be incorrect."/>
             <wp:cNvGraphicFramePr>
               <a:graphicFrameLocks xmlns:a="http://schemas.openxmlformats.org/drawingml/2006/main" noChangeAspect="1"/>
             </wp:cNvGraphicFramePr>
@@ -3384,11 +3196,11 @@
               <a:graphicData uri="http://schemas.openxmlformats.org/drawingml/2006/picture">
                 <pic:pic xmlns:pic="http://schemas.openxmlformats.org/drawingml/2006/picture">
                   <pic:nvPicPr>
-                    <pic:cNvPr id="0" name=""/>
+                    <pic:cNvPr id="0" name="Picture 3"/>
                     <pic:cNvPicPr/>
                   </pic:nvPicPr>
                   <pic:blipFill>
-                    <a:blip r:embed="rId19" cstate="print">
+                    <a:blip r:embed="rId23" cstate="print">
                       <a:extLst>
                         <a:ext uri="{28A0092B-C50C-407E-A947-70E740481C1C}">
                           <a14:useLocalDpi xmlns:a14="http://schemas.microsoft.com/office/drawing/2010/main" val="0"/>
@@ -3402,7 +3214,7 @@
                   <pic:spPr>
                     <a:xfrm>
                       <a:off x="0" y="0"/>
-                      <a:ext cx="3095625" cy="2000250"/>
+                      <a:ext cx="3089910" cy="2059940"/>
                     </a:xfrm>
                     <a:prstGeom prst="rect">
                       <a:avLst/>
@@ -3414,47 +3226,1003 @@
           </wp:inline>
         </w:drawing>
       </w:r>
-    </w:p>
-    <w:p>
-      <w:pPr>
-        <w:spacing w:after="200"/>
+      <w:r>
+        <w:t xml:space="preserve">Figure </w:t>
+      </w:r>
+      <w:fldSimple w:instr=" SEQ Figure \* ARABIC ">
+        <w:r>
+          <w:rPr>
+            <w:noProof/>
+          </w:rPr>
+          <w:t>5</w:t>
+        </w:r>
+      </w:fldSimple>
+      <w:r>
+        <w:t xml:space="preserve">. </w:t>
+      </w:r>
+      <w:r>
+        <w:t>Cosine Similarity Heatmap of embedding size 2048</w:t>
+      </w:r>
+    </w:p>
+    <w:p>
+      <w:pPr>
+        <w:jc w:val="both"/>
+      </w:pPr>
+    </w:p>
+    <w:p>
+      <w:pPr>
+        <w:pStyle w:val="Caption"/>
+        <w:keepNext/>
+      </w:pPr>
+      <w:r>
+        <w:rPr>
+          <w:noProof/>
+        </w:rPr>
+        <w:lastRenderedPageBreak/>
+        <w:drawing>
+          <wp:inline distT="0" distB="0" distL="0" distR="0" wp14:anchorId="4AD636B5" wp14:editId="75E72B8B">
+            <wp:extent cx="3089910" cy="2059940"/>
+            <wp:effectExtent l="0" t="0" r="0" b="0"/>
+            <wp:docPr id="1289328516" name="Picture 4" descr="A graph with a line in the middle&#10;&#10;AI-generated content may be incorrect."/>
+            <wp:cNvGraphicFramePr>
+              <a:graphicFrameLocks xmlns:a="http://schemas.openxmlformats.org/drawingml/2006/main" noChangeAspect="1"/>
+            </wp:cNvGraphicFramePr>
+            <a:graphic xmlns:a="http://schemas.openxmlformats.org/drawingml/2006/main">
+              <a:graphicData uri="http://schemas.openxmlformats.org/drawingml/2006/picture">
+                <pic:pic xmlns:pic="http://schemas.openxmlformats.org/drawingml/2006/picture">
+                  <pic:nvPicPr>
+                    <pic:cNvPr id="0" name="Picture 4"/>
+                    <pic:cNvPicPr/>
+                  </pic:nvPicPr>
+                  <pic:blipFill>
+                    <a:blip r:embed="rId24" cstate="print">
+                      <a:extLst>
+                        <a:ext uri="{28A0092B-C50C-407E-A947-70E740481C1C}">
+                          <a14:useLocalDpi xmlns:a14="http://schemas.microsoft.com/office/drawing/2010/main" val="0"/>
+                        </a:ext>
+                      </a:extLst>
+                    </a:blip>
+                    <a:stretch>
+                      <a:fillRect/>
+                    </a:stretch>
+                  </pic:blipFill>
+                  <pic:spPr>
+                    <a:xfrm>
+                      <a:off x="0" y="0"/>
+                      <a:ext cx="3089910" cy="2059940"/>
+                    </a:xfrm>
+                    <a:prstGeom prst="rect">
+                      <a:avLst/>
+                    </a:prstGeom>
+                  </pic:spPr>
+                </pic:pic>
+              </a:graphicData>
+            </a:graphic>
+          </wp:inline>
+        </w:drawing>
+      </w:r>
+      <w:r>
+        <w:t xml:space="preserve">Figure </w:t>
+      </w:r>
+      <w:fldSimple w:instr=" SEQ Figure \* ARABIC ">
+        <w:r>
+          <w:rPr>
+            <w:noProof/>
+          </w:rPr>
+          <w:t>6</w:t>
+        </w:r>
+      </w:fldSimple>
+      <w:r>
+        <w:t xml:space="preserve">. </w:t>
+      </w:r>
+      <w:r>
+        <w:t>Cosine Similarity Heatmap of embedding size 3072</w:t>
+      </w:r>
+    </w:p>
+    <w:p>
+      <w:pPr>
+        <w:pStyle w:val="Heading2"/>
         <w:rPr>
           <w:rFonts w:eastAsia="Times New Roman"/>
-          <w:i/>
-          <w:iCs/>
-          <w:color w:val="44546A" w:themeColor="text2"/>
-          <w:sz w:val="18"/>
-          <w:szCs w:val="18"/>
+          <w:noProof w:val="0"/>
         </w:rPr>
       </w:pPr>
       <w:r>
         <w:rPr>
           <w:rFonts w:eastAsia="Times New Roman"/>
-          <w:i/>
-          <w:iCs/>
-          <w:color w:val="44546A" w:themeColor="text2"/>
-          <w:sz w:val="18"/>
-          <w:szCs w:val="18"/>
-        </w:rPr>
-        <w:t xml:space="preserve">Figure 4: </w:t>
-      </w:r>
-      <w:proofErr w:type="spellStart"/>
+        </w:rPr>
+        <w:t>Cosine Similarity Analysis</w:t>
+      </w:r>
+    </w:p>
+    <w:p>
+      <w:pPr>
+        <w:jc w:val="left"/>
+      </w:pPr>
       <w:r>
         <w:rPr>
           <w:rFonts w:eastAsia="Times New Roman"/>
-          <w:i/>
-          <w:iCs/>
-          <w:color w:val="44546A" w:themeColor="text2"/>
-          <w:sz w:val="18"/>
-          <w:szCs w:val="18"/>
-        </w:rPr>
-        <w:t>UnitTest</w:t>
-      </w:r>
-      <w:proofErr w:type="spellEnd"/>
-    </w:p>
-    <w:p>
-      <w:pPr>
-        <w:jc w:val="both"/>
+        </w:rPr>
+        <w:t>The cosine similarity matrix heatmap</w:t>
+      </w:r>
+      <w:r>
+        <w:rPr>
+          <w:rFonts w:eastAsia="Times New Roman"/>
+        </w:rPr>
+        <w:t>s</w:t>
+      </w:r>
+      <w:r>
+        <w:rPr>
+          <w:rFonts w:eastAsia="Times New Roman"/>
+        </w:rPr>
+        <w:t xml:space="preserve"> (</w:t>
+      </w:r>
+      <w:r>
+        <w:rPr>
+          <w:rFonts w:eastAsia="Times New Roman"/>
+        </w:rPr>
+        <w:t>Figures 3,4,5 and 6</w:t>
+      </w:r>
+      <w:r>
+        <w:rPr>
+          <w:rFonts w:eastAsia="Times New Roman"/>
+        </w:rPr>
+        <w:t>) demonstrate a clear pattern of document similarity relationships. As the embedding dimensionality increases</w:t>
+      </w:r>
+      <w:r>
+        <w:rPr>
+          <w:rFonts w:eastAsia="Times New Roman"/>
+        </w:rPr>
+        <w:t xml:space="preserve"> going from Figure </w:t>
+      </w:r>
+      <w:r>
+        <w:rPr>
+          <w:rFonts w:eastAsia="Times New Roman"/>
+        </w:rPr>
+        <w:t>3</w:t>
+      </w:r>
+      <w:r>
+        <w:rPr>
+          <w:rFonts w:eastAsia="Times New Roman"/>
+        </w:rPr>
+        <w:t xml:space="preserve"> to Figure </w:t>
+      </w:r>
+      <w:r>
+        <w:rPr>
+          <w:rFonts w:eastAsia="Times New Roman"/>
+        </w:rPr>
+        <w:t>6</w:t>
+      </w:r>
+      <w:r>
+        <w:rPr>
+          <w:rFonts w:eastAsia="Times New Roman"/>
+        </w:rPr>
+        <w:t>, we observe improved discrimination between document groups. The distinct diagonal yellow line represents high self-similarity (1.0), while the visible rectangular blocks along the diagonal indicate groups of documents with high internal similarity. The darker blue regions representing cross-group comparisons show decreasing similarity values as embedding size grows, indicating better semantic separation between different document categories. This pattern confirms that larger embedding dimensions from the text-embedding-3-large model enable more nuanced semantic representation. Specifically, documents within the same topical category maintain high similarity scores (bright yellow-green regions), while the similarity between documents from different categories diminishes (darker blue regions), creating clearer boundaries between conceptual groupings.</w:t>
+      </w:r>
+    </w:p>
+    <w:p>
+      <w:pPr>
+        <w:jc w:val="left"/>
+      </w:pPr>
+    </w:p>
+    <w:p>
+      <w:pPr>
+        <w:keepNext/>
+        <w:jc w:val="both"/>
+      </w:pPr>
+      <w:r>
+        <w:rPr>
+          <w:noProof/>
+        </w:rPr>
+        <w:drawing>
+          <wp:inline distT="0" distB="0" distL="0" distR="0" wp14:anchorId="3703BB9B" wp14:editId="4735CC30">
+            <wp:extent cx="3089910" cy="2317750"/>
+            <wp:effectExtent l="0" t="0" r="0" b="6350"/>
+            <wp:docPr id="256027030" name="Picture 5" descr="A graph with many colored dots&#10;&#10;AI-generated content may be incorrect."/>
+            <wp:cNvGraphicFramePr>
+              <a:graphicFrameLocks xmlns:a="http://schemas.openxmlformats.org/drawingml/2006/main" noChangeAspect="1"/>
+            </wp:cNvGraphicFramePr>
+            <a:graphic xmlns:a="http://schemas.openxmlformats.org/drawingml/2006/main">
+              <a:graphicData uri="http://schemas.openxmlformats.org/drawingml/2006/picture">
+                <pic:pic xmlns:pic="http://schemas.openxmlformats.org/drawingml/2006/picture">
+                  <pic:nvPicPr>
+                    <pic:cNvPr id="256027030" name="Picture 5" descr="A graph with many colored dots&#10;&#10;AI-generated content may be incorrect."/>
+                    <pic:cNvPicPr/>
+                  </pic:nvPicPr>
+                  <pic:blipFill>
+                    <a:blip r:embed="rId25" cstate="print">
+                      <a:extLst>
+                        <a:ext uri="{28A0092B-C50C-407E-A947-70E740481C1C}">
+                          <a14:useLocalDpi xmlns:a14="http://schemas.microsoft.com/office/drawing/2010/main" val="0"/>
+                        </a:ext>
+                      </a:extLst>
+                    </a:blip>
+                    <a:stretch>
+                      <a:fillRect/>
+                    </a:stretch>
+                  </pic:blipFill>
+                  <pic:spPr>
+                    <a:xfrm>
+                      <a:off x="0" y="0"/>
+                      <a:ext cx="3089910" cy="2317750"/>
+                    </a:xfrm>
+                    <a:prstGeom prst="rect">
+                      <a:avLst/>
+                    </a:prstGeom>
+                  </pic:spPr>
+                </pic:pic>
+              </a:graphicData>
+            </a:graphic>
+          </wp:inline>
+        </w:drawing>
+      </w:r>
+    </w:p>
+    <w:p>
+      <w:pPr>
+        <w:pStyle w:val="Caption"/>
+      </w:pPr>
+      <w:r>
+        <w:t xml:space="preserve">Figure </w:t>
+      </w:r>
+      <w:fldSimple w:instr=" SEQ Figure \* ARABIC ">
+        <w:r>
+          <w:rPr>
+            <w:noProof/>
+          </w:rPr>
+          <w:t>7</w:t>
+        </w:r>
+      </w:fldSimple>
+      <w:r>
+        <w:t xml:space="preserve">. </w:t>
+      </w:r>
+      <w:r>
+        <w:t>Original label colored grouping, embedding size 512</w:t>
+      </w:r>
+    </w:p>
+    <w:p>
+      <w:pPr>
+        <w:keepNext/>
+        <w:jc w:val="both"/>
+      </w:pPr>
+      <w:r>
+        <w:rPr>
+          <w:noProof/>
+        </w:rPr>
+        <w:drawing>
+          <wp:inline distT="0" distB="0" distL="0" distR="0" wp14:anchorId="6AED9905" wp14:editId="44D1FF23">
+            <wp:extent cx="3089910" cy="2317750"/>
+            <wp:effectExtent l="0" t="0" r="0" b="6350"/>
+            <wp:docPr id="1569693208" name="Picture 6" descr="A graph showing a diagram of a data visualization&#10;&#10;AI-generated content may be incorrect."/>
+            <wp:cNvGraphicFramePr>
+              <a:graphicFrameLocks xmlns:a="http://schemas.openxmlformats.org/drawingml/2006/main" noChangeAspect="1"/>
+            </wp:cNvGraphicFramePr>
+            <a:graphic xmlns:a="http://schemas.openxmlformats.org/drawingml/2006/main">
+              <a:graphicData uri="http://schemas.openxmlformats.org/drawingml/2006/picture">
+                <pic:pic xmlns:pic="http://schemas.openxmlformats.org/drawingml/2006/picture">
+                  <pic:nvPicPr>
+                    <pic:cNvPr id="1569693208" name="Picture 6" descr="A graph showing a diagram of a data visualization&#10;&#10;AI-generated content may be incorrect."/>
+                    <pic:cNvPicPr/>
+                  </pic:nvPicPr>
+                  <pic:blipFill>
+                    <a:blip r:embed="rId26" cstate="print">
+                      <a:extLst>
+                        <a:ext uri="{28A0092B-C50C-407E-A947-70E740481C1C}">
+                          <a14:useLocalDpi xmlns:a14="http://schemas.microsoft.com/office/drawing/2010/main" val="0"/>
+                        </a:ext>
+                      </a:extLst>
+                    </a:blip>
+                    <a:stretch>
+                      <a:fillRect/>
+                    </a:stretch>
+                  </pic:blipFill>
+                  <pic:spPr>
+                    <a:xfrm>
+                      <a:off x="0" y="0"/>
+                      <a:ext cx="3089910" cy="2317750"/>
+                    </a:xfrm>
+                    <a:prstGeom prst="rect">
+                      <a:avLst/>
+                    </a:prstGeom>
+                  </pic:spPr>
+                </pic:pic>
+              </a:graphicData>
+            </a:graphic>
+          </wp:inline>
+        </w:drawing>
+      </w:r>
+    </w:p>
+    <w:p>
+      <w:pPr>
+        <w:pStyle w:val="Caption"/>
+      </w:pPr>
+      <w:r>
+        <w:t xml:space="preserve">Figure </w:t>
+      </w:r>
+      <w:fldSimple w:instr=" SEQ Figure \* ARABIC ">
+        <w:r>
+          <w:rPr>
+            <w:noProof/>
+          </w:rPr>
+          <w:t>8</w:t>
+        </w:r>
+      </w:fldSimple>
+      <w:r>
+        <w:t xml:space="preserve">. </w:t>
+      </w:r>
+      <w:r>
+        <w:t>Clusters colored grouping, embedding size 512</w:t>
+      </w:r>
+    </w:p>
+    <w:p>
+      <w:pPr>
+        <w:keepNext/>
+        <w:jc w:val="both"/>
+      </w:pPr>
+      <w:r>
+        <w:rPr>
+          <w:rFonts w:eastAsia="Times New Roman"/>
+          <w:noProof/>
+        </w:rPr>
+        <w:drawing>
+          <wp:inline distT="0" distB="0" distL="0" distR="0" wp14:anchorId="567817EF" wp14:editId="0DE5D2BB">
+            <wp:extent cx="3089910" cy="2317750"/>
+            <wp:effectExtent l="0" t="0" r="0" b="6350"/>
+            <wp:docPr id="543615827" name="Picture 7" descr="A graph with many colored dots&#10;&#10;AI-generated content may be incorrect."/>
+            <wp:cNvGraphicFramePr>
+              <a:graphicFrameLocks xmlns:a="http://schemas.openxmlformats.org/drawingml/2006/main" noChangeAspect="1"/>
+            </wp:cNvGraphicFramePr>
+            <a:graphic xmlns:a="http://schemas.openxmlformats.org/drawingml/2006/main">
+              <a:graphicData uri="http://schemas.openxmlformats.org/drawingml/2006/picture">
+                <pic:pic xmlns:pic="http://schemas.openxmlformats.org/drawingml/2006/picture">
+                  <pic:nvPicPr>
+                    <pic:cNvPr id="543615827" name="Picture 7" descr="A graph with many colored dots&#10;&#10;AI-generated content may be incorrect."/>
+                    <pic:cNvPicPr/>
+                  </pic:nvPicPr>
+                  <pic:blipFill>
+                    <a:blip r:embed="rId27" cstate="print">
+                      <a:extLst>
+                        <a:ext uri="{28A0092B-C50C-407E-A947-70E740481C1C}">
+                          <a14:useLocalDpi xmlns:a14="http://schemas.microsoft.com/office/drawing/2010/main" val="0"/>
+                        </a:ext>
+                      </a:extLst>
+                    </a:blip>
+                    <a:stretch>
+                      <a:fillRect/>
+                    </a:stretch>
+                  </pic:blipFill>
+                  <pic:spPr>
+                    <a:xfrm>
+                      <a:off x="0" y="0"/>
+                      <a:ext cx="3089910" cy="2317750"/>
+                    </a:xfrm>
+                    <a:prstGeom prst="rect">
+                      <a:avLst/>
+                    </a:prstGeom>
+                  </pic:spPr>
+                </pic:pic>
+              </a:graphicData>
+            </a:graphic>
+          </wp:inline>
+        </w:drawing>
+      </w:r>
+    </w:p>
+    <w:p>
+      <w:pPr>
+        <w:pStyle w:val="Caption"/>
+      </w:pPr>
+      <w:r>
+        <w:t xml:space="preserve">Figure </w:t>
+      </w:r>
+      <w:fldSimple w:instr=" SEQ Figure \* ARABIC ">
+        <w:r>
+          <w:rPr>
+            <w:noProof/>
+          </w:rPr>
+          <w:t>9</w:t>
+        </w:r>
+      </w:fldSimple>
+      <w:r>
+        <w:t xml:space="preserve">. </w:t>
+      </w:r>
+      <w:r>
+        <w:t>Original label colored grouping, embedding size 1024</w:t>
+      </w:r>
+    </w:p>
+    <w:p>
+      <w:pPr>
+        <w:keepNext/>
+        <w:jc w:val="both"/>
+      </w:pPr>
+      <w:r>
+        <w:rPr>
+          <w:rFonts w:eastAsia="Times New Roman"/>
+          <w:noProof/>
+        </w:rPr>
+        <w:drawing>
+          <wp:inline distT="0" distB="0" distL="0" distR="0" wp14:anchorId="4AB210E0" wp14:editId="358A18CA">
+            <wp:extent cx="3089910" cy="2317750"/>
+            <wp:effectExtent l="0" t="0" r="0" b="6350"/>
+            <wp:docPr id="1187783749" name="Picture 8" descr="A graph with many colored dots&#10;&#10;AI-generated content may be incorrect."/>
+            <wp:cNvGraphicFramePr>
+              <a:graphicFrameLocks xmlns:a="http://schemas.openxmlformats.org/drawingml/2006/main" noChangeAspect="1"/>
+            </wp:cNvGraphicFramePr>
+            <a:graphic xmlns:a="http://schemas.openxmlformats.org/drawingml/2006/main">
+              <a:graphicData uri="http://schemas.openxmlformats.org/drawingml/2006/picture">
+                <pic:pic xmlns:pic="http://schemas.openxmlformats.org/drawingml/2006/picture">
+                  <pic:nvPicPr>
+                    <pic:cNvPr id="1187783749" name="Picture 8" descr="A graph with many colored dots&#10;&#10;AI-generated content may be incorrect."/>
+                    <pic:cNvPicPr/>
+                  </pic:nvPicPr>
+                  <pic:blipFill>
+                    <a:blip r:embed="rId28" cstate="print">
+                      <a:extLst>
+                        <a:ext uri="{28A0092B-C50C-407E-A947-70E740481C1C}">
+                          <a14:useLocalDpi xmlns:a14="http://schemas.microsoft.com/office/drawing/2010/main" val="0"/>
+                        </a:ext>
+                      </a:extLst>
+                    </a:blip>
+                    <a:stretch>
+                      <a:fillRect/>
+                    </a:stretch>
+                  </pic:blipFill>
+                  <pic:spPr>
+                    <a:xfrm>
+                      <a:off x="0" y="0"/>
+                      <a:ext cx="3089910" cy="2317750"/>
+                    </a:xfrm>
+                    <a:prstGeom prst="rect">
+                      <a:avLst/>
+                    </a:prstGeom>
+                  </pic:spPr>
+                </pic:pic>
+              </a:graphicData>
+            </a:graphic>
+          </wp:inline>
+        </w:drawing>
+      </w:r>
+    </w:p>
+    <w:p>
+      <w:pPr>
+        <w:pStyle w:val="Caption"/>
+      </w:pPr>
+      <w:r>
+        <w:t xml:space="preserve">Figure </w:t>
+      </w:r>
+      <w:fldSimple w:instr=" SEQ Figure \* ARABIC ">
+        <w:r>
+          <w:rPr>
+            <w:noProof/>
+          </w:rPr>
+          <w:t>10</w:t>
+        </w:r>
+      </w:fldSimple>
+      <w:r>
+        <w:t xml:space="preserve">. </w:t>
+      </w:r>
+      <w:r>
+        <w:t>Clusters colored grouping, embedding size 1024</w:t>
+      </w:r>
+    </w:p>
+    <w:p>
+      <w:pPr>
+        <w:keepNext/>
+        <w:jc w:val="both"/>
+      </w:pPr>
+      <w:r>
+        <w:rPr>
+          <w:rFonts w:eastAsia="Times New Roman"/>
+          <w:noProof/>
+        </w:rPr>
+        <w:lastRenderedPageBreak/>
+        <w:drawing>
+          <wp:inline distT="0" distB="0" distL="0" distR="0" wp14:anchorId="41243771" wp14:editId="258334B7">
+            <wp:extent cx="3089910" cy="2317750"/>
+            <wp:effectExtent l="0" t="0" r="0" b="6350"/>
+            <wp:docPr id="852873886" name="Picture 9" descr="A graph of colored dots&#10;&#10;AI-generated content may be incorrect."/>
+            <wp:cNvGraphicFramePr>
+              <a:graphicFrameLocks xmlns:a="http://schemas.openxmlformats.org/drawingml/2006/main" noChangeAspect="1"/>
+            </wp:cNvGraphicFramePr>
+            <a:graphic xmlns:a="http://schemas.openxmlformats.org/drawingml/2006/main">
+              <a:graphicData uri="http://schemas.openxmlformats.org/drawingml/2006/picture">
+                <pic:pic xmlns:pic="http://schemas.openxmlformats.org/drawingml/2006/picture">
+                  <pic:nvPicPr>
+                    <pic:cNvPr id="852873886" name="Picture 9" descr="A graph of colored dots&#10;&#10;AI-generated content may be incorrect."/>
+                    <pic:cNvPicPr/>
+                  </pic:nvPicPr>
+                  <pic:blipFill>
+                    <a:blip r:embed="rId29" cstate="print">
+                      <a:extLst>
+                        <a:ext uri="{28A0092B-C50C-407E-A947-70E740481C1C}">
+                          <a14:useLocalDpi xmlns:a14="http://schemas.microsoft.com/office/drawing/2010/main" val="0"/>
+                        </a:ext>
+                      </a:extLst>
+                    </a:blip>
+                    <a:stretch>
+                      <a:fillRect/>
+                    </a:stretch>
+                  </pic:blipFill>
+                  <pic:spPr>
+                    <a:xfrm>
+                      <a:off x="0" y="0"/>
+                      <a:ext cx="3089910" cy="2317750"/>
+                    </a:xfrm>
+                    <a:prstGeom prst="rect">
+                      <a:avLst/>
+                    </a:prstGeom>
+                  </pic:spPr>
+                </pic:pic>
+              </a:graphicData>
+            </a:graphic>
+          </wp:inline>
+        </w:drawing>
+      </w:r>
+    </w:p>
+    <w:p>
+      <w:pPr>
+        <w:pStyle w:val="Caption"/>
+      </w:pPr>
+      <w:r>
+        <w:t xml:space="preserve">Figure </w:t>
+      </w:r>
+      <w:fldSimple w:instr=" SEQ Figure \* ARABIC ">
+        <w:r>
+          <w:rPr>
+            <w:noProof/>
+          </w:rPr>
+          <w:t>11</w:t>
+        </w:r>
+      </w:fldSimple>
+      <w:r>
+        <w:t xml:space="preserve">. </w:t>
+      </w:r>
+      <w:r>
+        <w:t>Original label colored grouping, embedding size 2048</w:t>
+      </w:r>
+    </w:p>
+    <w:p>
+      <w:pPr>
+        <w:jc w:val="both"/>
+        <w:rPr>
+          <w:rFonts w:eastAsia="Times New Roman"/>
+        </w:rPr>
+      </w:pPr>
+    </w:p>
+    <w:p>
+      <w:pPr>
+        <w:keepNext/>
+        <w:jc w:val="both"/>
+      </w:pPr>
+      <w:r>
+        <w:rPr>
+          <w:rFonts w:eastAsia="Times New Roman"/>
+          <w:noProof/>
+        </w:rPr>
+        <w:drawing>
+          <wp:inline distT="0" distB="0" distL="0" distR="0" wp14:anchorId="00BDEF6B" wp14:editId="031DB3B1">
+            <wp:extent cx="3089910" cy="2317750"/>
+            <wp:effectExtent l="0" t="0" r="0" b="6350"/>
+            <wp:docPr id="1938624207" name="Picture 10" descr="A graph with many colored dots&#10;&#10;AI-generated content may be incorrect."/>
+            <wp:cNvGraphicFramePr>
+              <a:graphicFrameLocks xmlns:a="http://schemas.openxmlformats.org/drawingml/2006/main" noChangeAspect="1"/>
+            </wp:cNvGraphicFramePr>
+            <a:graphic xmlns:a="http://schemas.openxmlformats.org/drawingml/2006/main">
+              <a:graphicData uri="http://schemas.openxmlformats.org/drawingml/2006/picture">
+                <pic:pic xmlns:pic="http://schemas.openxmlformats.org/drawingml/2006/picture">
+                  <pic:nvPicPr>
+                    <pic:cNvPr id="1938624207" name="Picture 10" descr="A graph with many colored dots&#10;&#10;AI-generated content may be incorrect."/>
+                    <pic:cNvPicPr/>
+                  </pic:nvPicPr>
+                  <pic:blipFill>
+                    <a:blip r:embed="rId30" cstate="print">
+                      <a:extLst>
+                        <a:ext uri="{28A0092B-C50C-407E-A947-70E740481C1C}">
+                          <a14:useLocalDpi xmlns:a14="http://schemas.microsoft.com/office/drawing/2010/main" val="0"/>
+                        </a:ext>
+                      </a:extLst>
+                    </a:blip>
+                    <a:stretch>
+                      <a:fillRect/>
+                    </a:stretch>
+                  </pic:blipFill>
+                  <pic:spPr>
+                    <a:xfrm>
+                      <a:off x="0" y="0"/>
+                      <a:ext cx="3089910" cy="2317750"/>
+                    </a:xfrm>
+                    <a:prstGeom prst="rect">
+                      <a:avLst/>
+                    </a:prstGeom>
+                  </pic:spPr>
+                </pic:pic>
+              </a:graphicData>
+            </a:graphic>
+          </wp:inline>
+        </w:drawing>
+      </w:r>
+    </w:p>
+    <w:p>
+      <w:pPr>
+        <w:pStyle w:val="Caption"/>
+      </w:pPr>
+      <w:r>
+        <w:t xml:space="preserve">Figure </w:t>
+      </w:r>
+      <w:fldSimple w:instr=" SEQ Figure \* ARABIC ">
+        <w:r>
+          <w:rPr>
+            <w:noProof/>
+          </w:rPr>
+          <w:t>12</w:t>
+        </w:r>
+      </w:fldSimple>
+      <w:r>
+        <w:t xml:space="preserve">. </w:t>
+      </w:r>
+      <w:r>
+        <w:t xml:space="preserve">Clusters colored grouping, embedding size </w:t>
+      </w:r>
+      <w:r>
+        <w:t>2048</w:t>
+      </w:r>
+    </w:p>
+    <w:p>
+      <w:pPr>
+        <w:jc w:val="both"/>
+        <w:rPr>
+          <w:rFonts w:eastAsia="Times New Roman"/>
+        </w:rPr>
+      </w:pPr>
+    </w:p>
+    <w:p>
+      <w:pPr>
+        <w:keepNext/>
+        <w:jc w:val="both"/>
+      </w:pPr>
+      <w:r>
+        <w:rPr>
+          <w:rFonts w:eastAsia="Times New Roman"/>
+          <w:noProof/>
+        </w:rPr>
+        <w:drawing>
+          <wp:inline distT="0" distB="0" distL="0" distR="0" wp14:anchorId="5C061A96" wp14:editId="5264E122">
+            <wp:extent cx="3089910" cy="2317750"/>
+            <wp:effectExtent l="0" t="0" r="0" b="6350"/>
+            <wp:docPr id="1916034386" name="Picture 11" descr="A diagram of a document visualization&#10;&#10;AI-generated content may be incorrect."/>
+            <wp:cNvGraphicFramePr>
+              <a:graphicFrameLocks xmlns:a="http://schemas.openxmlformats.org/drawingml/2006/main" noChangeAspect="1"/>
+            </wp:cNvGraphicFramePr>
+            <a:graphic xmlns:a="http://schemas.openxmlformats.org/drawingml/2006/main">
+              <a:graphicData uri="http://schemas.openxmlformats.org/drawingml/2006/picture">
+                <pic:pic xmlns:pic="http://schemas.openxmlformats.org/drawingml/2006/picture">
+                  <pic:nvPicPr>
+                    <pic:cNvPr id="1916034386" name="Picture 11" descr="A diagram of a document visualization&#10;&#10;AI-generated content may be incorrect."/>
+                    <pic:cNvPicPr/>
+                  </pic:nvPicPr>
+                  <pic:blipFill>
+                    <a:blip r:embed="rId31" cstate="print">
+                      <a:extLst>
+                        <a:ext uri="{28A0092B-C50C-407E-A947-70E740481C1C}">
+                          <a14:useLocalDpi xmlns:a14="http://schemas.microsoft.com/office/drawing/2010/main" val="0"/>
+                        </a:ext>
+                      </a:extLst>
+                    </a:blip>
+                    <a:stretch>
+                      <a:fillRect/>
+                    </a:stretch>
+                  </pic:blipFill>
+                  <pic:spPr>
+                    <a:xfrm>
+                      <a:off x="0" y="0"/>
+                      <a:ext cx="3089910" cy="2317750"/>
+                    </a:xfrm>
+                    <a:prstGeom prst="rect">
+                      <a:avLst/>
+                    </a:prstGeom>
+                  </pic:spPr>
+                </pic:pic>
+              </a:graphicData>
+            </a:graphic>
+          </wp:inline>
+        </w:drawing>
+      </w:r>
+    </w:p>
+    <w:p>
+      <w:pPr>
+        <w:pStyle w:val="Caption"/>
+      </w:pPr>
+      <w:r>
+        <w:t xml:space="preserve">Figure </w:t>
+      </w:r>
+      <w:fldSimple w:instr=" SEQ Figure \* ARABIC ">
+        <w:r>
+          <w:rPr>
+            <w:noProof/>
+          </w:rPr>
+          <w:t>13</w:t>
+        </w:r>
+      </w:fldSimple>
+      <w:r>
+        <w:t xml:space="preserve">. </w:t>
+      </w:r>
+      <w:r>
+        <w:t>Original label colored grouping, embedding size 3072</w:t>
+      </w:r>
+    </w:p>
+    <w:p>
+      <w:pPr>
+        <w:jc w:val="both"/>
+        <w:rPr>
+          <w:rFonts w:eastAsia="Times New Roman"/>
+        </w:rPr>
+      </w:pPr>
+    </w:p>
+    <w:p>
+      <w:pPr>
+        <w:keepNext/>
+        <w:jc w:val="both"/>
+      </w:pPr>
+      <w:r>
+        <w:rPr>
+          <w:rFonts w:eastAsia="Times New Roman"/>
+          <w:noProof/>
+        </w:rPr>
+        <w:drawing>
+          <wp:inline distT="0" distB="0" distL="0" distR="0" wp14:anchorId="476DFC6A" wp14:editId="6625C78A">
+            <wp:extent cx="3089910" cy="2317750"/>
+            <wp:effectExtent l="0" t="0" r="0" b="6350"/>
+            <wp:docPr id="325923729" name="Picture 12" descr="A diagram of a document visualization&#10;&#10;AI-generated content may be incorrect."/>
+            <wp:cNvGraphicFramePr>
+              <a:graphicFrameLocks xmlns:a="http://schemas.openxmlformats.org/drawingml/2006/main" noChangeAspect="1"/>
+            </wp:cNvGraphicFramePr>
+            <a:graphic xmlns:a="http://schemas.openxmlformats.org/drawingml/2006/main">
+              <a:graphicData uri="http://schemas.openxmlformats.org/drawingml/2006/picture">
+                <pic:pic xmlns:pic="http://schemas.openxmlformats.org/drawingml/2006/picture">
+                  <pic:nvPicPr>
+                    <pic:cNvPr id="325923729" name="Picture 12" descr="A diagram of a document visualization&#10;&#10;AI-generated content may be incorrect."/>
+                    <pic:cNvPicPr/>
+                  </pic:nvPicPr>
+                  <pic:blipFill>
+                    <a:blip r:embed="rId32" cstate="print">
+                      <a:extLst>
+                        <a:ext uri="{28A0092B-C50C-407E-A947-70E740481C1C}">
+                          <a14:useLocalDpi xmlns:a14="http://schemas.microsoft.com/office/drawing/2010/main" val="0"/>
+                        </a:ext>
+                      </a:extLst>
+                    </a:blip>
+                    <a:stretch>
+                      <a:fillRect/>
+                    </a:stretch>
+                  </pic:blipFill>
+                  <pic:spPr>
+                    <a:xfrm>
+                      <a:off x="0" y="0"/>
+                      <a:ext cx="3089910" cy="2317750"/>
+                    </a:xfrm>
+                    <a:prstGeom prst="rect">
+                      <a:avLst/>
+                    </a:prstGeom>
+                  </pic:spPr>
+                </pic:pic>
+              </a:graphicData>
+            </a:graphic>
+          </wp:inline>
+        </w:drawing>
+      </w:r>
+    </w:p>
+    <w:p>
+      <w:pPr>
+        <w:pStyle w:val="Caption"/>
+      </w:pPr>
+      <w:r>
+        <w:t xml:space="preserve">Figure </w:t>
+      </w:r>
+      <w:fldSimple w:instr=" SEQ Figure \* ARABIC ">
+        <w:r>
+          <w:rPr>
+            <w:noProof/>
+          </w:rPr>
+          <w:t>14</w:t>
+        </w:r>
+      </w:fldSimple>
+      <w:r>
+        <w:t xml:space="preserve">. </w:t>
+      </w:r>
+      <w:r>
+        <w:t>Clusters colored grouping, embedding size 3072</w:t>
+      </w:r>
+    </w:p>
+    <w:p>
+      <w:pPr>
+        <w:pStyle w:val="Heading2"/>
+        <w:rPr>
+          <w:rFonts w:eastAsia="Times New Roman"/>
+          <w:noProof w:val="0"/>
+        </w:rPr>
+      </w:pPr>
+      <w:r>
+        <w:rPr>
+          <w:rFonts w:eastAsia="Times New Roman"/>
+        </w:rPr>
+        <w:t xml:space="preserve">Cluster </w:t>
+      </w:r>
+      <w:r>
+        <w:rPr>
+          <w:rFonts w:eastAsia="Times New Roman"/>
+        </w:rPr>
+        <w:t>V</w:t>
+      </w:r>
+      <w:r>
+        <w:rPr>
+          <w:rFonts w:eastAsia="Times New Roman"/>
+        </w:rPr>
+        <w:t>isualization Analysis</w:t>
+      </w:r>
+    </w:p>
+    <w:p>
+      <w:pPr>
+        <w:jc w:val="both"/>
+        <w:rPr>
+          <w:rFonts w:eastAsia="Times New Roman"/>
+        </w:rPr>
+      </w:pPr>
+      <w:r>
+        <w:rPr>
+          <w:rFonts w:eastAsia="Times New Roman"/>
+        </w:rPr>
+        <w:t xml:space="preserve">The scatter plot visualization (Figures 7 - 14) reveal how embedding dimensionality affects clustering performance. The plot shows documents projected into a two-dimensional space using dimensionality reduction (PCA), with colors representing cluster assignments. As embedding dimensions increase across iterations, we observe: More distinct and cohesive clusters (the red, green, blue, and orange groupings) reduced overlap between clusters, better alignment between the algorithmically determined clusters and the original document categories. The K-means algorithm demonstrates significantly improved clustering capability with higher-dimensional embeddings, as evidenced by the clear separation between the four clusters. The spatial distribution shows that documents with similar semantic content are positioned closer together, while dissimilar documents maintain greater distance in the reduced space. </w:t>
+      </w:r>
+    </w:p>
+    <w:p>
+      <w:pPr>
+        <w:keepNext/>
+        <w:jc w:val="both"/>
+      </w:pPr>
+      <w:r>
+        <w:rPr>
+          <w:rFonts w:eastAsia="Times New Roman"/>
+          <w:noProof/>
+        </w:rPr>
+        <w:drawing>
+          <wp:inline distT="0" distB="0" distL="0" distR="0" wp14:anchorId="4DE70826" wp14:editId="4634797F">
+            <wp:extent cx="3089910" cy="2059940"/>
+            <wp:effectExtent l="0" t="0" r="0" b="0"/>
+            <wp:docPr id="1129633116" name="Picture 14" descr="A graph showing a heatmap&#10;&#10;AI-generated content may be incorrect."/>
+            <wp:cNvGraphicFramePr>
+              <a:graphicFrameLocks xmlns:a="http://schemas.openxmlformats.org/drawingml/2006/main" noChangeAspect="1"/>
+            </wp:cNvGraphicFramePr>
+            <a:graphic xmlns:a="http://schemas.openxmlformats.org/drawingml/2006/main">
+              <a:graphicData uri="http://schemas.openxmlformats.org/drawingml/2006/picture">
+                <pic:pic xmlns:pic="http://schemas.openxmlformats.org/drawingml/2006/picture">
+                  <pic:nvPicPr>
+                    <pic:cNvPr id="1129633116" name="Picture 14" descr="A graph showing a heatmap&#10;&#10;AI-generated content may be incorrect."/>
+                    <pic:cNvPicPr/>
+                  </pic:nvPicPr>
+                  <pic:blipFill>
+                    <a:blip r:embed="rId33" cstate="print">
+                      <a:extLst>
+                        <a:ext uri="{28A0092B-C50C-407E-A947-70E740481C1C}">
+                          <a14:useLocalDpi xmlns:a14="http://schemas.microsoft.com/office/drawing/2010/main" val="0"/>
+                        </a:ext>
+                      </a:extLst>
+                    </a:blip>
+                    <a:stretch>
+                      <a:fillRect/>
+                    </a:stretch>
+                  </pic:blipFill>
+                  <pic:spPr>
+                    <a:xfrm>
+                      <a:off x="0" y="0"/>
+                      <a:ext cx="3089910" cy="2059940"/>
+                    </a:xfrm>
+                    <a:prstGeom prst="rect">
+                      <a:avLst/>
+                    </a:prstGeom>
+                  </pic:spPr>
+                </pic:pic>
+              </a:graphicData>
+            </a:graphic>
+          </wp:inline>
+        </w:drawing>
+      </w:r>
+    </w:p>
+    <w:p>
+      <w:pPr>
+        <w:pStyle w:val="Caption"/>
+      </w:pPr>
+      <w:r>
+        <w:t xml:space="preserve">Figure </w:t>
+      </w:r>
+      <w:fldSimple w:instr=" SEQ Figure \* ARABIC ">
+        <w:r>
+          <w:rPr>
+            <w:noProof/>
+          </w:rPr>
+          <w:t>15</w:t>
+        </w:r>
+      </w:fldSimple>
+      <w:r>
+        <w:t xml:space="preserve">. </w:t>
+      </w:r>
+      <w:r>
+        <w:t>Embedding vector space heatmap visualization</w:t>
+      </w:r>
+    </w:p>
+    <w:p>
+      <w:pPr>
+        <w:pStyle w:val="Heading2"/>
+      </w:pPr>
+      <w:r>
+        <w:t>Embedding Vector Analysis</w:t>
+      </w:r>
+    </w:p>
+    <w:p>
+      <w:pPr>
+        <w:jc w:val="both"/>
+        <w:rPr>
+          <w:rFonts w:eastAsia="Times New Roman"/>
+        </w:rPr>
+      </w:pPr>
+      <w:r>
+        <w:rPr>
+          <w:rFonts w:eastAsia="Times New Roman"/>
+        </w:rPr>
+        <w:t>The embedding vectors heatmap (</w:t>
+      </w:r>
+      <w:r>
+        <w:rPr>
+          <w:rFonts w:eastAsia="Times New Roman"/>
+        </w:rPr>
+        <w:t>Figure</w:t>
+      </w:r>
+      <w:r>
+        <w:rPr>
+          <w:rFonts w:eastAsia="Times New Roman"/>
+        </w:rPr>
+        <w:t xml:space="preserve"> </w:t>
+      </w:r>
+      <w:r>
+        <w:rPr>
+          <w:rFonts w:eastAsia="Times New Roman"/>
+        </w:rPr>
+        <w:t>1</w:t>
+      </w:r>
+      <w:r>
+        <w:rPr>
+          <w:rFonts w:eastAsia="Times New Roman"/>
+        </w:rPr>
+        <w:t>5</w:t>
+      </w:r>
+      <w:r>
+        <w:rPr>
+          <w:rFonts w:eastAsia="Times New Roman"/>
+        </w:rPr>
+        <w:t xml:space="preserve">) provides insight into the internal structure of the embeddings. The visualization reveals patterns in the scalar values across different document categories. Of particular interest are certain index positions in the embedding vectors where documents from the same category exhibit similar value ranges, appearing as horizontal bands of similar color intensity. These consistent patterns within categorical </w:t>
+      </w:r>
+      <w:r>
+        <w:rPr>
+          <w:rFonts w:eastAsia="Times New Roman"/>
+        </w:rPr>
+        <w:lastRenderedPageBreak/>
+        <w:t xml:space="preserve">groupings suggest that specific dimensions in the embedding space encode category-relevant semantic features. The text-embedding-3-large model appears to distribute semantic information across various dimensions in a way that preserves categorical distinctions, with certain dimensions seemingly specialized for capturing </w:t>
+      </w:r>
+      <w:r>
+        <w:rPr>
+          <w:rFonts w:eastAsia="Times New Roman"/>
+        </w:rPr>
+        <w:t>aspects</w:t>
+      </w:r>
+      <w:r>
+        <w:rPr>
+          <w:rFonts w:eastAsia="Times New Roman"/>
+        </w:rPr>
+        <w:t xml:space="preserve"> of document meaning. </w:t>
+      </w:r>
+    </w:p>
+    <w:p>
+      <w:pPr>
+        <w:jc w:val="both"/>
+        <w:rPr>
+          <w:rFonts w:eastAsia="Times New Roman"/>
+        </w:rPr>
       </w:pPr>
     </w:p>
     <w:p>
@@ -3470,7 +4238,7 @@
           <w:b/>
           <w:bCs/>
         </w:rPr>
-        <w:t xml:space="preserve">         DISCUSSION</w:t>
+        <w:t>DISCUSSION</w:t>
       </w:r>
     </w:p>
     <w:p>
@@ -3481,8 +4249,6 @@
           <w:b/>
           <w:bCs/>
           <w:noProof w:val="0"/>
-          <w:sz w:val="28"/>
-          <w:szCs w:val="28"/>
         </w:rPr>
       </w:pPr>
       <w:r>
@@ -3584,8 +4350,6 @@
           <w:b/>
           <w:bCs/>
           <w:noProof w:val="0"/>
-          <w:sz w:val="28"/>
-          <w:szCs w:val="28"/>
         </w:rPr>
       </w:pPr>
       <w:r>
@@ -3737,39 +4501,30 @@
     </w:p>
     <w:p>
       <w:pPr>
-        <w:pStyle w:val="BodyText"/>
-        <w:ind w:firstLine="0"/>
-      </w:pPr>
-      <w:r>
-        <w:rPr>
-          <w:lang w:val="en-US"/>
-        </w:rPr>
-        <w:t>This project successfully implemented a document clustering system using OpenAI’s text-embedding-3-large model. By leveraging high-quality text embeddings, we efficiently grouped documents based on their semantic meaning, rather than relying solely on keyword-based approaches. The K-</w:t>
-      </w:r>
-      <w:r>
-        <w:rPr>
-          <w:lang w:val="en-US"/>
-        </w:rPr>
-        <w:lastRenderedPageBreak/>
-        <w:t xml:space="preserve">Means clustering algorithm was employed to form meaningful clusters, while cosine similarity was used to evaluate clustering quality by measuring intra-cluster and inter-cluster relationships. </w:t>
-      </w:r>
-    </w:p>
-    <w:p>
-      <w:pPr>
-        <w:pStyle w:val="BodyText"/>
-        <w:ind w:firstLine="0"/>
-      </w:pPr>
-      <w:r>
-        <w:rPr>
-          <w:lang w:val="en-US"/>
-        </w:rPr>
-        <w:t xml:space="preserve">The results demonstrate that AI-powered embeddings enhance clustering accuracy and scalability, making it easier to process and manage large-scale text datasets. Despite these improvements, there are potential areas for future enhancements. Experimenting with alternative clustering techniques such as DBSCAN or Hierarchical Clustering, tuning hyperparameters, or incorporating deep learning models like Transformer-based clustering (e.g., BERT-based clustering) could further refine cluster formation and improve accuracy. Additionally, using domain-specific embeddings or fine-tuning models on custom datasets could lead to even better performance. </w:t>
-      </w:r>
-    </w:p>
-    <w:p>
-      <w:pPr>
-        <w:pStyle w:val="BodyText"/>
-        <w:ind w:firstLine="0"/>
+        <w:jc w:val="both"/>
+        <w:rPr>
+          <w:rFonts w:eastAsia="Times New Roman"/>
+        </w:rPr>
+      </w:pPr>
+      <w:r>
+        <w:t xml:space="preserve">Collectively, these results demonstrate that increasing embedding dimensionality enhances the model's ability to capture fine-grained semantic relationships, leading to improved clustering performance. This project successfully implemented a document clustering system using OpenAI's text-embedding-3-large model, leveraging high-quality text embeddings to efficiently group documents based on their semantic meaning, rather than relying solely on keyword-based approaches. The K-Means clustering algorithm was employed to form meaningful clusters, while cosine similarity was used to evaluate clustering quality by measuring intra-cluster and inter-cluster relationships. </w:t>
+      </w:r>
+      <w:r>
+        <w:rPr>
+          <w:rFonts w:eastAsia="Times New Roman"/>
+        </w:rPr>
+        <w:t>The optimal embedding size balances computational efficiency with semantic expressiveness, providing sufficient dimensionality to distinguish between document categories while avoiding unnecessary computational overhead.</w:t>
+      </w:r>
+      <w:r>
+        <w:rPr>
+          <w:rFonts w:eastAsia="Times New Roman"/>
+        </w:rPr>
+        <w:t xml:space="preserve"> </w:t>
+      </w:r>
+    </w:p>
+    <w:p>
+      <w:pPr>
+        <w:jc w:val="both"/>
       </w:pPr>
       <w:r>
         <w:t>Overall, this project highlights the effectiveness of AI-driven document clustering and opens the door for further advancements in automated text organization and retrieval.</w:t>
@@ -3806,13 +4561,11 @@
         </w:rPr>
       </w:pPr>
       <w:bookmarkStart w:id="1" w:name="Bookmark1"/>
-      <w:bookmarkStart w:id="2" w:name="Bookmark2"/>
       <w:proofErr w:type="spellStart"/>
       <w:r>
         <w:t>Mikolov</w:t>
       </w:r>
       <w:bookmarkEnd w:id="1"/>
-      <w:bookmarkEnd w:id="2"/>
       <w:proofErr w:type="spellEnd"/>
       <w:r>
         <w:t xml:space="preserve">, T., Chen, K., Corrado, G., &amp; Dean, J. (2013). Efficient Estimation of Word Representations in Vector Space. </w:t>
@@ -3843,13 +4596,11 @@
           <w:rFonts w:eastAsia="Times New Roman"/>
         </w:rPr>
       </w:pPr>
-      <w:bookmarkStart w:id="3" w:name="Bookmark3"/>
-      <w:bookmarkStart w:id="4" w:name="Bookmark4"/>
+      <w:bookmarkStart w:id="2" w:name="Bookmark2"/>
       <w:r>
         <w:t>Reimers</w:t>
       </w:r>
-      <w:bookmarkEnd w:id="3"/>
-      <w:bookmarkEnd w:id="4"/>
+      <w:bookmarkEnd w:id="2"/>
       <w:r>
         <w:t xml:space="preserve">, N., &amp; </w:t>
       </w:r>
@@ -3887,11 +4638,11 @@
           <w:rFonts w:eastAsia="Times New Roman"/>
         </w:rPr>
       </w:pPr>
-      <w:bookmarkStart w:id="5" w:name="Bookmark5"/>
+      <w:bookmarkStart w:id="3" w:name="Bookmark3"/>
       <w:r>
         <w:t>Radford</w:t>
       </w:r>
-      <w:bookmarkEnd w:id="5"/>
+      <w:bookmarkEnd w:id="3"/>
       <w:r>
         <w:t xml:space="preserve">, A., Narasimhan, K., </w:t>
       </w:r>
@@ -3929,13 +4680,54 @@
           <w:rFonts w:eastAsia="Times New Roman"/>
         </w:rPr>
       </w:pPr>
-      <w:bookmarkStart w:id="6" w:name="Bookmark6"/>
-      <w:r>
+      <w:bookmarkStart w:id="4" w:name="Bookmark4"/>
+      <w:r>
+        <w:rPr>
+          <w:lang w:val="de-DE"/>
+        </w:rPr>
         <w:t>Zhang</w:t>
       </w:r>
-      <w:bookmarkEnd w:id="6"/>
-      <w:r>
-        <w:t>, Y., Jin, R., &amp; Zhou, Z. H. (2008). Understanding bag-of-words model: A statistical framework. International Journal of Machine Learning and Cybernetics, 1(1-2), 43-52.</w:t>
+      <w:bookmarkEnd w:id="4"/>
+      <w:r>
+        <w:rPr>
+          <w:lang w:val="de-DE"/>
+        </w:rPr>
+        <w:t xml:space="preserve">, Y., Jin, R., &amp; Zhou, Z. H. (2008). </w:t>
+      </w:r>
+      <w:r>
+        <w:t>Understanding bag-of-words model: A statistical framework. International Journal of Machine Learning and Cybernetics, 1(1-2), 43-52.</w:t>
+      </w:r>
+      <w:r>
+        <w:br/>
+      </w:r>
+    </w:p>
+    <w:p>
+      <w:pPr>
+        <w:pStyle w:val="ListParagraph"/>
+        <w:numPr>
+          <w:ilvl w:val="0"/>
+          <w:numId w:val="4"/>
+        </w:numPr>
+        <w:jc w:val="both"/>
+        <w:rPr>
+          <w:rFonts w:eastAsia="Times New Roman"/>
+        </w:rPr>
+      </w:pPr>
+      <w:proofErr w:type="spellStart"/>
+      <w:r>
+        <w:t>Guangliang</w:t>
+      </w:r>
+      <w:proofErr w:type="spellEnd"/>
+      <w:r>
+        <w:t xml:space="preserve"> </w:t>
+      </w:r>
+      <w:bookmarkStart w:id="5" w:name="Bookmark5"/>
+      <w:r>
+        <w:t>Chen</w:t>
+      </w:r>
+      <w:bookmarkEnd w:id="5"/>
+      <w:r>
+        <w:t>. "The larger the better: Analysis of a scalable spectral clustering algorithm with cosine similarity" Frontiers in Artificial Intelligence and Applications (2021): 488-495. https://doi.org/10.3233/ FAIA210280</w:t>
       </w:r>
     </w:p>
     <w:p>
@@ -3946,8 +4738,8 @@
     <w:p>
       <w:pPr>
         <w:sectPr>
-          <w:headerReference w:type="default" r:id="rId20"/>
-          <w:footerReference w:type="default" r:id="rId21"/>
+          <w:headerReference w:type="default" r:id="rId34"/>
+          <w:footerReference w:type="default" r:id="rId35"/>
           <w:type w:val="continuous"/>
           <w:pgSz w:w="11906" w:h="16838" w:code="9"/>
           <w:pgMar w:top="1080" w:right="907" w:bottom="1440" w:left="907" w:header="720" w:footer="720" w:gutter="0"/>
@@ -3958,8 +4750,8 @@
     </w:p>
     <w:p/>
     <w:sectPr>
-      <w:headerReference w:type="default" r:id="rId22"/>
-      <w:footerReference w:type="default" r:id="rId23"/>
+      <w:headerReference w:type="default" r:id="rId36"/>
+      <w:footerReference w:type="default" r:id="rId37"/>
       <w:type w:val="continuous"/>
       <w:pgSz w:w="11906" w:h="16838" w:code="9"/>
       <w:pgMar w:top="1080" w:right="893" w:bottom="1440" w:left="893" w:header="720" w:footer="720" w:gutter="0"/>
@@ -3985,6 +4777,9 @@
         <w:continuationSeparator/>
       </w:r>
     </w:p>
+  </w:endnote>
+  <w:endnote w:type="continuationNotice" w:id="1">
+    <w:p/>
   </w:endnote>
 </w:endnotes>
 </file>
@@ -4356,6 +5151,12 @@
             <w:fldChar w:fldCharType="separate"/>
           </w:r>
           <w:r>
+            <w:rPr>
+              <w:noProof/>
+            </w:rPr>
+            <w:t>8</w:t>
+          </w:r>
+          <w:r>
             <w:fldChar w:fldCharType="end"/>
           </w:r>
         </w:p>
@@ -4397,6 +5198,9 @@
         <w:continuationSeparator/>
       </w:r>
     </w:p>
+  </w:footnote>
+  <w:footnote w:type="continuationNotice" w:id="1">
+    <w:p/>
   </w:footnote>
 </w:footnotes>
 </file>
@@ -4514,7 +5318,15 @@
             <w:pStyle w:val="Header"/>
           </w:pPr>
           <w:r>
-            <w:t>by Damir Dobric / Andreas Pech</w:t>
+            <w:t xml:space="preserve">by Damir </w:t>
+          </w:r>
+          <w:proofErr w:type="spellStart"/>
+          <w:r>
+            <w:t>Dobric</w:t>
+          </w:r>
+          <w:proofErr w:type="spellEnd"/>
+          <w:r>
+            <w:t xml:space="preserve"> / Andreas Pech</w:t>
           </w:r>
         </w:p>
         <w:p>
@@ -5823,6 +6635,92 @@
     </w:lvl>
   </w:abstractNum>
   <w:abstractNum w:abstractNumId="17" w15:restartNumberingAfterBreak="0">
+    <w:nsid w:val="1C051643"/>
+    <w:multiLevelType w:val="hybridMultilevel"/>
+    <w:tmpl w:val="A0A42880"/>
+    <w:lvl w:ilvl="0" w:tplc="0409000F">
+      <w:start w:val="1"/>
+      <w:numFmt w:val="decimal"/>
+      <w:lvlText w:val="%1."/>
+      <w:lvlJc w:val="left"/>
+      <w:pPr>
+        <w:ind w:left="720" w:hanging="360"/>
+      </w:pPr>
+    </w:lvl>
+    <w:lvl w:ilvl="1" w:tplc="04090019" w:tentative="1">
+      <w:start w:val="1"/>
+      <w:numFmt w:val="lowerLetter"/>
+      <w:lvlText w:val="%2."/>
+      <w:lvlJc w:val="left"/>
+      <w:pPr>
+        <w:ind w:left="1440" w:hanging="360"/>
+      </w:pPr>
+    </w:lvl>
+    <w:lvl w:ilvl="2" w:tplc="0409001B" w:tentative="1">
+      <w:start w:val="1"/>
+      <w:numFmt w:val="lowerRoman"/>
+      <w:lvlText w:val="%3."/>
+      <w:lvlJc w:val="right"/>
+      <w:pPr>
+        <w:ind w:left="2160" w:hanging="180"/>
+      </w:pPr>
+    </w:lvl>
+    <w:lvl w:ilvl="3" w:tplc="0409000F" w:tentative="1">
+      <w:start w:val="1"/>
+      <w:numFmt w:val="decimal"/>
+      <w:lvlText w:val="%4."/>
+      <w:lvlJc w:val="left"/>
+      <w:pPr>
+        <w:ind w:left="2880" w:hanging="360"/>
+      </w:pPr>
+    </w:lvl>
+    <w:lvl w:ilvl="4" w:tplc="04090019" w:tentative="1">
+      <w:start w:val="1"/>
+      <w:numFmt w:val="lowerLetter"/>
+      <w:lvlText w:val="%5."/>
+      <w:lvlJc w:val="left"/>
+      <w:pPr>
+        <w:ind w:left="3600" w:hanging="360"/>
+      </w:pPr>
+    </w:lvl>
+    <w:lvl w:ilvl="5" w:tplc="0409001B" w:tentative="1">
+      <w:start w:val="1"/>
+      <w:numFmt w:val="lowerRoman"/>
+      <w:lvlText w:val="%6."/>
+      <w:lvlJc w:val="right"/>
+      <w:pPr>
+        <w:ind w:left="4320" w:hanging="180"/>
+      </w:pPr>
+    </w:lvl>
+    <w:lvl w:ilvl="6" w:tplc="0409000F" w:tentative="1">
+      <w:start w:val="1"/>
+      <w:numFmt w:val="decimal"/>
+      <w:lvlText w:val="%7."/>
+      <w:lvlJc w:val="left"/>
+      <w:pPr>
+        <w:ind w:left="5040" w:hanging="360"/>
+      </w:pPr>
+    </w:lvl>
+    <w:lvl w:ilvl="7" w:tplc="04090019" w:tentative="1">
+      <w:start w:val="1"/>
+      <w:numFmt w:val="lowerLetter"/>
+      <w:lvlText w:val="%8."/>
+      <w:lvlJc w:val="left"/>
+      <w:pPr>
+        <w:ind w:left="5760" w:hanging="360"/>
+      </w:pPr>
+    </w:lvl>
+    <w:lvl w:ilvl="8" w:tplc="0409001B" w:tentative="1">
+      <w:start w:val="1"/>
+      <w:numFmt w:val="lowerRoman"/>
+      <w:lvlText w:val="%9."/>
+      <w:lvlJc w:val="right"/>
+      <w:pPr>
+        <w:ind w:left="6480" w:hanging="180"/>
+      </w:pPr>
+    </w:lvl>
+  </w:abstractNum>
+  <w:abstractNum w:abstractNumId="18" w15:restartNumberingAfterBreak="0">
     <w:nsid w:val="1E177E97"/>
     <w:multiLevelType w:val="hybridMultilevel"/>
     <w:tmpl w:val="A6463BCE"/>
@@ -5908,7 +6806,7 @@
       </w:pPr>
     </w:lvl>
   </w:abstractNum>
-  <w:abstractNum w:abstractNumId="18" w15:restartNumberingAfterBreak="0">
+  <w:abstractNum w:abstractNumId="19" w15:restartNumberingAfterBreak="0">
     <w:nsid w:val="20AF0333"/>
     <w:multiLevelType w:val="hybridMultilevel"/>
     <w:tmpl w:val="CB0E7F4E"/>
@@ -6050,7 +6948,7 @@
       </w:rPr>
     </w:lvl>
   </w:abstractNum>
-  <w:abstractNum w:abstractNumId="19" w15:restartNumberingAfterBreak="0">
+  <w:abstractNum w:abstractNumId="20" w15:restartNumberingAfterBreak="0">
     <w:nsid w:val="26FE1FCF"/>
     <w:multiLevelType w:val="hybridMultilevel"/>
     <w:tmpl w:val="33826962"/>
@@ -6211,7 +7109,7 @@
       </w:rPr>
     </w:lvl>
   </w:abstractNum>
-  <w:abstractNum w:abstractNumId="20" w15:restartNumberingAfterBreak="0">
+  <w:abstractNum w:abstractNumId="21" w15:restartNumberingAfterBreak="0">
     <w:nsid w:val="31A67487"/>
     <w:multiLevelType w:val="multilevel"/>
     <w:tmpl w:val="604A5D02"/>
@@ -6360,7 +7258,7 @@
       </w:rPr>
     </w:lvl>
   </w:abstractNum>
-  <w:abstractNum w:abstractNumId="21" w15:restartNumberingAfterBreak="0">
+  <w:abstractNum w:abstractNumId="22" w15:restartNumberingAfterBreak="0">
     <w:nsid w:val="35EC9D8E"/>
     <w:multiLevelType w:val="hybridMultilevel"/>
     <w:tmpl w:val="FFFFFFFF"/>
@@ -6446,7 +7344,7 @@
       </w:pPr>
     </w:lvl>
   </w:abstractNum>
-  <w:abstractNum w:abstractNumId="22" w15:restartNumberingAfterBreak="0">
+  <w:abstractNum w:abstractNumId="23" w15:restartNumberingAfterBreak="0">
     <w:nsid w:val="37660336"/>
     <w:multiLevelType w:val="hybridMultilevel"/>
     <w:tmpl w:val="754EAC84"/>
@@ -6587,7 +7485,7 @@
       </w:rPr>
     </w:lvl>
   </w:abstractNum>
-  <w:abstractNum w:abstractNumId="23" w15:restartNumberingAfterBreak="0">
+  <w:abstractNum w:abstractNumId="24" w15:restartNumberingAfterBreak="0">
     <w:nsid w:val="39E3AF38"/>
     <w:multiLevelType w:val="hybridMultilevel"/>
     <w:tmpl w:val="FFFFFFFF"/>
@@ -6673,7 +7571,7 @@
       </w:pPr>
     </w:lvl>
   </w:abstractNum>
-  <w:abstractNum w:abstractNumId="24" w15:restartNumberingAfterBreak="0">
+  <w:abstractNum w:abstractNumId="25" w15:restartNumberingAfterBreak="0">
     <w:nsid w:val="39E54FC6"/>
     <w:multiLevelType w:val="singleLevel"/>
     <w:tmpl w:val="5B7288D4"/>
@@ -6693,7 +7591,7 @@
       </w:rPr>
     </w:lvl>
   </w:abstractNum>
-  <w:abstractNum w:abstractNumId="25" w15:restartNumberingAfterBreak="0">
+  <w:abstractNum w:abstractNumId="26" w15:restartNumberingAfterBreak="0">
     <w:nsid w:val="4189603E"/>
     <w:multiLevelType w:val="hybridMultilevel"/>
     <w:tmpl w:val="0AB06E12"/>
@@ -6765,7 +7663,7 @@
         </w14:textOutline>
       </w:rPr>
     </w:lvl>
-    <w:lvl w:ilvl="2" w:tplc="DB96CD5A">
+    <w:lvl w:ilvl="2" w:tplc="FFFFFFFF">
       <w:start w:val="1"/>
       <w:numFmt w:val="upperLetter"/>
       <w:pStyle w:val="Heading3"/>
@@ -6884,7 +7782,7 @@
       </w:pPr>
     </w:lvl>
   </w:abstractNum>
-  <w:abstractNum w:abstractNumId="26" w15:restartNumberingAfterBreak="0">
+  <w:abstractNum w:abstractNumId="27" w15:restartNumberingAfterBreak="0">
     <w:nsid w:val="4466A85C"/>
     <w:multiLevelType w:val="hybridMultilevel"/>
     <w:tmpl w:val="FFFFFFFF"/>
@@ -6970,7 +7868,7 @@
       </w:pPr>
     </w:lvl>
   </w:abstractNum>
-  <w:abstractNum w:abstractNumId="27" w15:restartNumberingAfterBreak="0">
+  <w:abstractNum w:abstractNumId="28" w15:restartNumberingAfterBreak="0">
     <w:nsid w:val="464470B5"/>
     <w:multiLevelType w:val="hybridMultilevel"/>
     <w:tmpl w:val="23049F0E"/>
@@ -7083,7 +7981,7 @@
       </w:pPr>
     </w:lvl>
   </w:abstractNum>
-  <w:abstractNum w:abstractNumId="28" w15:restartNumberingAfterBreak="0">
+  <w:abstractNum w:abstractNumId="29" w15:restartNumberingAfterBreak="0">
     <w:nsid w:val="473C02C8"/>
     <w:multiLevelType w:val="multilevel"/>
     <w:tmpl w:val="A39E52FA"/>
@@ -7232,7 +8130,7 @@
       </w:rPr>
     </w:lvl>
   </w:abstractNum>
-  <w:abstractNum w:abstractNumId="29" w15:restartNumberingAfterBreak="0">
+  <w:abstractNum w:abstractNumId="30" w15:restartNumberingAfterBreak="0">
     <w:nsid w:val="493C3F76"/>
     <w:multiLevelType w:val="hybridMultilevel"/>
     <w:tmpl w:val="9A9E418C"/>
@@ -7343,7 +8241,7 @@
       </w:pPr>
     </w:lvl>
   </w:abstractNum>
-  <w:abstractNum w:abstractNumId="30" w15:restartNumberingAfterBreak="0">
+  <w:abstractNum w:abstractNumId="31" w15:restartNumberingAfterBreak="0">
     <w:nsid w:val="49865D16"/>
     <w:multiLevelType w:val="hybridMultilevel"/>
     <w:tmpl w:val="FFFFFFFF"/>
@@ -7429,7 +8327,7 @@
       </w:pPr>
     </w:lvl>
   </w:abstractNum>
-  <w:abstractNum w:abstractNumId="31" w15:restartNumberingAfterBreak="0">
+  <w:abstractNum w:abstractNumId="32" w15:restartNumberingAfterBreak="0">
     <w:nsid w:val="52CA544A"/>
     <w:multiLevelType w:val="singleLevel"/>
     <w:tmpl w:val="AED6D67E"/>
@@ -7456,7 +8354,7 @@
       </w:rPr>
     </w:lvl>
   </w:abstractNum>
-  <w:abstractNum w:abstractNumId="32" w15:restartNumberingAfterBreak="0">
+  <w:abstractNum w:abstractNumId="33" w15:restartNumberingAfterBreak="0">
     <w:nsid w:val="59384958"/>
     <w:multiLevelType w:val="hybridMultilevel"/>
     <w:tmpl w:val="FFFFFFFF"/>
@@ -7542,7 +8440,7 @@
       </w:pPr>
     </w:lvl>
   </w:abstractNum>
-  <w:abstractNum w:abstractNumId="33" w15:restartNumberingAfterBreak="0">
+  <w:abstractNum w:abstractNumId="34" w15:restartNumberingAfterBreak="0">
     <w:nsid w:val="5CE17BA9"/>
     <w:multiLevelType w:val="multilevel"/>
     <w:tmpl w:val="E5EE6192"/>
@@ -7691,7 +8589,7 @@
       </w:rPr>
     </w:lvl>
   </w:abstractNum>
-  <w:abstractNum w:abstractNumId="34" w15:restartNumberingAfterBreak="0">
+  <w:abstractNum w:abstractNumId="35" w15:restartNumberingAfterBreak="0">
     <w:nsid w:val="5D1FC21D"/>
     <w:multiLevelType w:val="hybridMultilevel"/>
     <w:tmpl w:val="FFFFFFFF"/>
@@ -7777,7 +8675,7 @@
       </w:pPr>
     </w:lvl>
   </w:abstractNum>
-  <w:abstractNum w:abstractNumId="35" w15:restartNumberingAfterBreak="0">
+  <w:abstractNum w:abstractNumId="36" w15:restartNumberingAfterBreak="0">
     <w:nsid w:val="5FB56F6A"/>
     <w:multiLevelType w:val="multilevel"/>
     <w:tmpl w:val="0D1E7ADE"/>
@@ -7926,7 +8824,7 @@
       </w:rPr>
     </w:lvl>
   </w:abstractNum>
-  <w:abstractNum w:abstractNumId="36" w15:restartNumberingAfterBreak="0">
+  <w:abstractNum w:abstractNumId="37" w15:restartNumberingAfterBreak="0">
     <w:nsid w:val="600D0B4B"/>
     <w:multiLevelType w:val="multilevel"/>
     <w:tmpl w:val="BD002760"/>
@@ -8043,7 +8941,7 @@
       </w:pPr>
     </w:lvl>
   </w:abstractNum>
-  <w:abstractNum w:abstractNumId="37" w15:restartNumberingAfterBreak="0">
+  <w:abstractNum w:abstractNumId="38" w15:restartNumberingAfterBreak="0">
     <w:nsid w:val="68AB4408"/>
     <w:multiLevelType w:val="hybridMultilevel"/>
     <w:tmpl w:val="396AF2AA"/>
@@ -8129,7 +9027,7 @@
       </w:pPr>
     </w:lvl>
   </w:abstractNum>
-  <w:abstractNum w:abstractNumId="38" w15:restartNumberingAfterBreak="0">
+  <w:abstractNum w:abstractNumId="39" w15:restartNumberingAfterBreak="0">
     <w:nsid w:val="6C402C58"/>
     <w:multiLevelType w:val="hybridMultilevel"/>
     <w:tmpl w:val="9A1CA078"/>
@@ -8274,7 +9172,7 @@
       </w:rPr>
     </w:lvl>
   </w:abstractNum>
-  <w:abstractNum w:abstractNumId="39" w15:restartNumberingAfterBreak="0">
+  <w:abstractNum w:abstractNumId="40" w15:restartNumberingAfterBreak="0">
     <w:nsid w:val="6CD32DA8"/>
     <w:multiLevelType w:val="singleLevel"/>
     <w:tmpl w:val="166470C2"/>
@@ -8300,7 +9198,7 @@
       </w:rPr>
     </w:lvl>
   </w:abstractNum>
-  <w:abstractNum w:abstractNumId="40" w15:restartNumberingAfterBreak="0">
+  <w:abstractNum w:abstractNumId="41" w15:restartNumberingAfterBreak="0">
     <w:nsid w:val="7DF97CB6"/>
     <w:multiLevelType w:val="hybridMultilevel"/>
     <w:tmpl w:val="62DE42A0"/>
@@ -8414,67 +9312,67 @@
     </w:lvl>
   </w:abstractNum>
   <w:num w:numId="1" w16cid:durableId="2060779818">
-    <w:abstractNumId w:val="30"/>
+    <w:abstractNumId w:val="31"/>
   </w:num>
   <w:num w:numId="2" w16cid:durableId="680202504">
     <w:abstractNumId w:val="13"/>
   </w:num>
   <w:num w:numId="3" w16cid:durableId="1541820714">
-    <w:abstractNumId w:val="32"/>
+    <w:abstractNumId w:val="33"/>
   </w:num>
   <w:num w:numId="4" w16cid:durableId="1451313412">
-    <w:abstractNumId w:val="34"/>
+    <w:abstractNumId w:val="35"/>
   </w:num>
   <w:num w:numId="5" w16cid:durableId="1580871908">
-    <w:abstractNumId w:val="21"/>
+    <w:abstractNumId w:val="22"/>
   </w:num>
   <w:num w:numId="6" w16cid:durableId="1219512163">
-    <w:abstractNumId w:val="26"/>
+    <w:abstractNumId w:val="27"/>
   </w:num>
   <w:num w:numId="7" w16cid:durableId="151608613">
     <w:abstractNumId w:val="16"/>
   </w:num>
   <w:num w:numId="8" w16cid:durableId="1648974761">
-    <w:abstractNumId w:val="23"/>
+    <w:abstractNumId w:val="24"/>
   </w:num>
   <w:num w:numId="9" w16cid:durableId="1059135132">
     <w:abstractNumId w:val="12"/>
   </w:num>
   <w:num w:numId="10" w16cid:durableId="1157458510">
-    <w:abstractNumId w:val="22"/>
+    <w:abstractNumId w:val="23"/>
   </w:num>
   <w:num w:numId="11" w16cid:durableId="870799174">
-    <w:abstractNumId w:val="38"/>
+    <w:abstractNumId w:val="39"/>
   </w:num>
   <w:num w:numId="12" w16cid:durableId="1257404432">
+    <w:abstractNumId w:val="20"/>
+  </w:num>
+  <w:num w:numId="13" w16cid:durableId="1806435101">
+    <w:abstractNumId w:val="26"/>
+  </w:num>
+  <w:num w:numId="14" w16cid:durableId="1522359765">
+    <w:abstractNumId w:val="26"/>
+  </w:num>
+  <w:num w:numId="15" w16cid:durableId="648824277">
+    <w:abstractNumId w:val="26"/>
+  </w:num>
+  <w:num w:numId="16" w16cid:durableId="296448643">
+    <w:abstractNumId w:val="26"/>
+  </w:num>
+  <w:num w:numId="17" w16cid:durableId="1194225689">
+    <w:abstractNumId w:val="32"/>
+  </w:num>
+  <w:num w:numId="18" w16cid:durableId="1443570152">
+    <w:abstractNumId w:val="40"/>
+  </w:num>
+  <w:num w:numId="19" w16cid:durableId="36050992">
+    <w:abstractNumId w:val="25"/>
+  </w:num>
+  <w:num w:numId="20" w16cid:durableId="815030160">
     <w:abstractNumId w:val="19"/>
   </w:num>
-  <w:num w:numId="13" w16cid:durableId="1806435101">
-    <w:abstractNumId w:val="25"/>
-  </w:num>
-  <w:num w:numId="14" w16cid:durableId="1522359765">
-    <w:abstractNumId w:val="25"/>
-  </w:num>
-  <w:num w:numId="15" w16cid:durableId="648824277">
-    <w:abstractNumId w:val="25"/>
-  </w:num>
-  <w:num w:numId="16" w16cid:durableId="296448643">
-    <w:abstractNumId w:val="25"/>
-  </w:num>
-  <w:num w:numId="17" w16cid:durableId="1194225689">
-    <w:abstractNumId w:val="31"/>
-  </w:num>
-  <w:num w:numId="18" w16cid:durableId="1443570152">
-    <w:abstractNumId w:val="39"/>
-  </w:num>
-  <w:num w:numId="19" w16cid:durableId="36050992">
-    <w:abstractNumId w:val="24"/>
-  </w:num>
-  <w:num w:numId="20" w16cid:durableId="815030160">
+  <w:num w:numId="21" w16cid:durableId="2011591951">
     <w:abstractNumId w:val="18"/>
-  </w:num>
-  <w:num w:numId="21" w16cid:durableId="2011591951">
-    <w:abstractNumId w:val="17"/>
   </w:num>
   <w:num w:numId="22" w16cid:durableId="397559864">
     <w:abstractNumId w:val="0"/>
@@ -8510,31 +9408,31 @@
     <w:abstractNumId w:val="1"/>
   </w:num>
   <w:num w:numId="33" w16cid:durableId="1868836064">
-    <w:abstractNumId w:val="29"/>
+    <w:abstractNumId w:val="30"/>
   </w:num>
   <w:num w:numId="34" w16cid:durableId="427236549">
-    <w:abstractNumId w:val="37"/>
+    <w:abstractNumId w:val="38"/>
   </w:num>
   <w:num w:numId="35" w16cid:durableId="1751929821">
-    <w:abstractNumId w:val="28"/>
+    <w:abstractNumId w:val="29"/>
   </w:num>
   <w:num w:numId="36" w16cid:durableId="1360355289">
     <w:abstractNumId w:val="11"/>
   </w:num>
   <w:num w:numId="37" w16cid:durableId="480276352">
-    <w:abstractNumId w:val="35"/>
+    <w:abstractNumId w:val="36"/>
   </w:num>
   <w:num w:numId="38" w16cid:durableId="997005141">
-    <w:abstractNumId w:val="20"/>
+    <w:abstractNumId w:val="21"/>
   </w:num>
   <w:num w:numId="39" w16cid:durableId="60641966">
-    <w:abstractNumId w:val="36"/>
+    <w:abstractNumId w:val="37"/>
   </w:num>
   <w:num w:numId="40" w16cid:durableId="1847481658">
-    <w:abstractNumId w:val="25"/>
+    <w:abstractNumId w:val="26"/>
   </w:num>
   <w:num w:numId="41" w16cid:durableId="732000214">
-    <w:abstractNumId w:val="40"/>
+    <w:abstractNumId w:val="41"/>
   </w:num>
   <w:num w:numId="42" w16cid:durableId="1324316673">
     <w:abstractNumId w:val="14"/>
@@ -8543,10 +9441,13 @@
     <w:abstractNumId w:val="15"/>
   </w:num>
   <w:num w:numId="44" w16cid:durableId="973101757">
-    <w:abstractNumId w:val="27"/>
+    <w:abstractNumId w:val="28"/>
   </w:num>
   <w:num w:numId="45" w16cid:durableId="1578394276">
-    <w:abstractNumId w:val="33"/>
+    <w:abstractNumId w:val="34"/>
+  </w:num>
+  <w:num w:numId="46" w16cid:durableId="1111052086">
+    <w:abstractNumId w:val="17"/>
   </w:num>
 </w:numbering>
 </file>
@@ -8890,7 +9791,7 @@
       <w:keepLines/>
       <w:numPr>
         <w:ilvl w:val="1"/>
-        <w:numId w:val="13"/>
+        <w:numId w:val="40"/>
       </w:numPr>
       <w:tabs>
         <w:tab w:val="clear" w:pos="360"/>

</xml_diff>